<commit_message>
Methods & Methodology Added
</commit_message>
<xml_diff>
--- a/TAS.docx
+++ b/TAS.docx
@@ -2072,6 +2072,285 @@
           <w:szCs w:val="24"/>
         </w:rPr>
         <w:t>It is possible to gain a practical grasp of how professionals effectively manage the difficulties of juggling daily chores and project management by looking at case studies and industry examples from the real world. Getting knowledge from other people's experiences adds important context to our research.</w:t>
+      </w:r>
+    </w:p>
+    <w:p/>
+    <w:p>
+      <w:pPr>
+        <w:jc w:val="both"/>
+        <w:rPr>
+          <w:b/>
+          <w:bCs/>
+          <w:sz w:val="32"/>
+          <w:szCs w:val="32"/>
+        </w:rPr>
+      </w:pPr>
+      <w:r>
+        <w:rPr>
+          <w:b/>
+          <w:bCs/>
+          <w:sz w:val="32"/>
+          <w:szCs w:val="32"/>
+        </w:rPr>
+        <w:t>METHODS &amp; METHODOLOGY:</w:t>
+      </w:r>
+    </w:p>
+    <w:p>
+      <w:pPr>
+        <w:jc w:val="both"/>
+        <w:rPr>
+          <w:b/>
+          <w:bCs/>
+          <w:sz w:val="24"/>
+          <w:szCs w:val="24"/>
+        </w:rPr>
+      </w:pPr>
+      <w:r>
+        <w:rPr>
+          <w:b/>
+          <w:bCs/>
+          <w:sz w:val="24"/>
+          <w:szCs w:val="24"/>
+        </w:rPr>
+        <w:t>a. Problem Approach:</w:t>
+      </w:r>
+    </w:p>
+    <w:p>
+      <w:pPr>
+        <w:jc w:val="both"/>
+        <w:rPr>
+          <w:sz w:val="24"/>
+          <w:szCs w:val="24"/>
+        </w:rPr>
+      </w:pPr>
+      <w:r>
+        <w:rPr>
+          <w:sz w:val="24"/>
+          <w:szCs w:val="24"/>
+        </w:rPr>
+        <w:t xml:space="preserve">   </w:t>
+      </w:r>
+      <w:proofErr w:type="gramStart"/>
+      <w:r>
+        <w:rPr>
+          <w:sz w:val="24"/>
+          <w:szCs w:val="24"/>
+        </w:rPr>
+        <w:t>In order to</w:t>
+      </w:r>
+      <w:proofErr w:type="gramEnd"/>
+      <w:r>
+        <w:rPr>
+          <w:sz w:val="24"/>
+          <w:szCs w:val="24"/>
+        </w:rPr>
+        <w:t xml:space="preserve"> address the difficulty of striking a balance between daily work and project management, our strategy comprised a thorough analysis of the underlying difficulties. We started by examining the short- and long-term facets of the problem, </w:t>
+      </w:r>
+      <w:proofErr w:type="gramStart"/>
+      <w:r>
+        <w:rPr>
+          <w:sz w:val="24"/>
+          <w:szCs w:val="24"/>
+        </w:rPr>
+        <w:t>taking into account</w:t>
+      </w:r>
+      <w:proofErr w:type="gramEnd"/>
+      <w:r>
+        <w:rPr>
+          <w:sz w:val="24"/>
+          <w:szCs w:val="24"/>
+        </w:rPr>
+        <w:t xml:space="preserve"> the influence of changing duties and the malleability of free time.</w:t>
+      </w:r>
+    </w:p>
+    <w:p>
+      <w:pPr>
+        <w:jc w:val="both"/>
+        <w:rPr>
+          <w:sz w:val="24"/>
+          <w:szCs w:val="24"/>
+        </w:rPr>
+      </w:pPr>
+    </w:p>
+    <w:p>
+      <w:pPr>
+        <w:jc w:val="both"/>
+        <w:rPr>
+          <w:b/>
+          <w:bCs/>
+          <w:sz w:val="24"/>
+          <w:szCs w:val="24"/>
+        </w:rPr>
+      </w:pPr>
+      <w:r>
+        <w:rPr>
+          <w:b/>
+          <w:bCs/>
+          <w:sz w:val="24"/>
+          <w:szCs w:val="24"/>
+        </w:rPr>
+        <w:t>b. Analysis Techniques:</w:t>
+      </w:r>
+    </w:p>
+    <w:p>
+      <w:pPr>
+        <w:jc w:val="both"/>
+        <w:rPr>
+          <w:sz w:val="24"/>
+          <w:szCs w:val="24"/>
+        </w:rPr>
+      </w:pPr>
+      <w:r>
+        <w:rPr>
+          <w:sz w:val="24"/>
+          <w:szCs w:val="24"/>
+        </w:rPr>
+        <w:t xml:space="preserve">   </w:t>
+      </w:r>
+      <w:r>
+        <w:rPr>
+          <w:sz w:val="24"/>
+          <w:szCs w:val="24"/>
+        </w:rPr>
+        <w:t xml:space="preserve">The results were </w:t>
+      </w:r>
+      <w:proofErr w:type="spellStart"/>
+      <w:r>
+        <w:rPr>
+          <w:sz w:val="24"/>
+          <w:szCs w:val="24"/>
+        </w:rPr>
+        <w:t>analyzed</w:t>
+      </w:r>
+      <w:proofErr w:type="spellEnd"/>
+      <w:r>
+        <w:rPr>
+          <w:sz w:val="24"/>
+          <w:szCs w:val="24"/>
+        </w:rPr>
+        <w:t xml:space="preserve"> using a multifaceted methodology. To evaluate short-term demands, we used time management techniques, with special emphasis on the maintenance of spare time in daily schedules. In long-term assessments, each person's potential was realistically evaluated while taking prior experiences, preferences, and organizational expectations into account. Methods included taking personal time off and subtracting a cushion for unforeseen circumstances.</w:t>
+      </w:r>
+    </w:p>
+    <w:p>
+      <w:pPr>
+        <w:jc w:val="both"/>
+        <w:rPr>
+          <w:sz w:val="24"/>
+          <w:szCs w:val="24"/>
+        </w:rPr>
+      </w:pPr>
+    </w:p>
+    <w:p>
+      <w:pPr>
+        <w:jc w:val="both"/>
+        <w:rPr>
+          <w:sz w:val="24"/>
+          <w:szCs w:val="24"/>
+        </w:rPr>
+      </w:pPr>
+      <w:r>
+        <w:rPr>
+          <w:sz w:val="24"/>
+          <w:szCs w:val="24"/>
+        </w:rPr>
+        <w:lastRenderedPageBreak/>
+        <w:t xml:space="preserve">In addition, the study employed best practices in project management to estimate the time and effort needed for project management duties. The whole effort was assessed with the help of a quantitative guideline that assigned around 10% of the time to each contributor and </w:t>
+      </w:r>
+      <w:proofErr w:type="gramStart"/>
+      <w:r>
+        <w:rPr>
+          <w:sz w:val="24"/>
+          <w:szCs w:val="24"/>
+        </w:rPr>
+        <w:t>took into account</w:t>
+      </w:r>
+      <w:proofErr w:type="gramEnd"/>
+      <w:r>
+        <w:rPr>
+          <w:sz w:val="24"/>
+          <w:szCs w:val="24"/>
+        </w:rPr>
+        <w:t xml:space="preserve"> additional managerial tasks.</w:t>
+      </w:r>
+    </w:p>
+    <w:p>
+      <w:pPr>
+        <w:jc w:val="both"/>
+        <w:rPr>
+          <w:sz w:val="24"/>
+          <w:szCs w:val="24"/>
+        </w:rPr>
+      </w:pPr>
+      <w:r>
+        <w:rPr>
+          <w:sz w:val="24"/>
+          <w:szCs w:val="24"/>
+        </w:rPr>
+        <w:t xml:space="preserve">   A methodical ranking procedure that </w:t>
+      </w:r>
+      <w:proofErr w:type="gramStart"/>
+      <w:r>
+        <w:rPr>
+          <w:sz w:val="24"/>
+          <w:szCs w:val="24"/>
+        </w:rPr>
+        <w:t>took into account</w:t>
+      </w:r>
+      <w:proofErr w:type="gramEnd"/>
+      <w:r>
+        <w:rPr>
+          <w:sz w:val="24"/>
+          <w:szCs w:val="24"/>
+        </w:rPr>
+        <w:t xml:space="preserve"> factors like importance to the organization, time sensitivity, personal value, and the ramifications of success or failure was used to prioritize non-project activities. This rating offered a way to balance duties together with the addition of tasks to the sorted list.</w:t>
+      </w:r>
+    </w:p>
+    <w:p>
+      <w:pPr>
+        <w:jc w:val="both"/>
+        <w:rPr>
+          <w:sz w:val="24"/>
+          <w:szCs w:val="24"/>
+        </w:rPr>
+      </w:pPr>
+      <w:r>
+        <w:rPr>
+          <w:sz w:val="24"/>
+          <w:szCs w:val="24"/>
+        </w:rPr>
+        <w:t>We looked at various delegation techniques, highlighting the significance of finding willing owners and upholding accountability for assigned work. In cases where there were notable disparities in workload, escalation measures were described. These included possible adjustments to project baselines or the offloading of project work.</w:t>
+      </w:r>
+    </w:p>
+    <w:p>
+      <w:pPr>
+        <w:jc w:val="both"/>
+        <w:rPr>
+          <w:sz w:val="24"/>
+          <w:szCs w:val="24"/>
+        </w:rPr>
+      </w:pPr>
+      <w:r>
+        <w:rPr>
+          <w:sz w:val="24"/>
+          <w:szCs w:val="24"/>
+        </w:rPr>
+        <w:t xml:space="preserve">   Regular evaluation was considered an essential component, consistent with the ongoing nature of workload difficulties. The goal of a quarterly assessment that involved management and team involvement was to make sure that commitments were realistic and to avoid burnout.</w:t>
+      </w:r>
+    </w:p>
+    <w:p>
+      <w:pPr>
+        <w:jc w:val="both"/>
+        <w:rPr>
+          <w:sz w:val="24"/>
+          <w:szCs w:val="24"/>
+        </w:rPr>
+      </w:pPr>
+      <w:r>
+        <w:rPr>
+          <w:sz w:val="24"/>
+          <w:szCs w:val="24"/>
+        </w:rPr>
+        <w:t xml:space="preserve">   To give professionals with a comprehensive guidance on how to handle daily activities and project responsibilities, the methodology included time management concepts, project management best practices, and strategic decision-making procedures.</w:t>
       </w:r>
     </w:p>
     <w:p/>

</xml_diff>

<commit_message>
improvements and limitations added
</commit_message>
<xml_diff>
--- a/TAS.docx
+++ b/TAS.docx
@@ -2587,6 +2587,162 @@
       </w:r>
     </w:p>
     <w:p/>
+    <w:p>
+      <w:pPr>
+        <w:jc w:val="both"/>
+        <w:rPr>
+          <w:b/>
+          <w:bCs/>
+          <w:sz w:val="32"/>
+          <w:szCs w:val="32"/>
+        </w:rPr>
+      </w:pPr>
+      <w:r>
+        <w:rPr>
+          <w:b/>
+          <w:bCs/>
+          <w:sz w:val="32"/>
+          <w:szCs w:val="32"/>
+        </w:rPr>
+        <w:t>CONCLUSIONS AND FUTURE WORKS:</w:t>
+      </w:r>
+    </w:p>
+    <w:p>
+      <w:pPr>
+        <w:jc w:val="both"/>
+        <w:rPr>
+          <w:b/>
+          <w:bCs/>
+          <w:sz w:val="24"/>
+          <w:szCs w:val="24"/>
+        </w:rPr>
+      </w:pPr>
+      <w:r>
+        <w:rPr>
+          <w:b/>
+          <w:bCs/>
+          <w:sz w:val="24"/>
+          <w:szCs w:val="24"/>
+        </w:rPr>
+        <w:t>a. Suggested Improvements:</w:t>
+      </w:r>
+    </w:p>
+    <w:p>
+      <w:pPr>
+        <w:jc w:val="both"/>
+        <w:rPr>
+          <w:sz w:val="24"/>
+          <w:szCs w:val="24"/>
+        </w:rPr>
+      </w:pPr>
+      <w:r>
+        <w:rPr>
+          <w:sz w:val="24"/>
+          <w:szCs w:val="24"/>
+        </w:rPr>
+        <w:t xml:space="preserve">It is imperative to incorporate additional dynamic aspects into the process </w:t>
+      </w:r>
+      <w:proofErr w:type="gramStart"/>
+      <w:r>
+        <w:rPr>
+          <w:sz w:val="24"/>
+          <w:szCs w:val="24"/>
+        </w:rPr>
+        <w:t>in order to</w:t>
+      </w:r>
+      <w:proofErr w:type="gramEnd"/>
+      <w:r>
+        <w:rPr>
+          <w:sz w:val="24"/>
+          <w:szCs w:val="24"/>
+        </w:rPr>
+        <w:t xml:space="preserve"> envisage future advances. The accuracy of workload assessments could be improved by incorporating machine learning algorithms to adjust to shifting work patterns, personal preferences, and organizational dynamics. Investigating technological solutions that promote smooth communication and cooperation may also help to improve project management effectiveness. Customized time management tools and ongoing feedback loops for </w:t>
+      </w:r>
+      <w:proofErr w:type="spellStart"/>
+      <w:r>
+        <w:rPr>
+          <w:sz w:val="24"/>
+          <w:szCs w:val="24"/>
+        </w:rPr>
+        <w:t>reevaluation</w:t>
+      </w:r>
+      <w:proofErr w:type="spellEnd"/>
+      <w:r>
+        <w:rPr>
+          <w:sz w:val="24"/>
+          <w:szCs w:val="24"/>
+        </w:rPr>
+        <w:t xml:space="preserve"> may provide professionals specialized solutions. Moreover, a more thorough examination of factors related to psychological well-being in the context of managing workloads may provide a comprehensive viewpoint.</w:t>
+      </w:r>
+    </w:p>
+    <w:p>
+      <w:pPr>
+        <w:jc w:val="both"/>
+        <w:rPr>
+          <w:sz w:val="24"/>
+          <w:szCs w:val="24"/>
+        </w:rPr>
+      </w:pPr>
+    </w:p>
+    <w:p>
+      <w:pPr>
+        <w:jc w:val="both"/>
+        <w:rPr>
+          <w:b/>
+          <w:bCs/>
+          <w:sz w:val="24"/>
+          <w:szCs w:val="24"/>
+        </w:rPr>
+      </w:pPr>
+      <w:r>
+        <w:rPr>
+          <w:b/>
+          <w:bCs/>
+          <w:sz w:val="24"/>
+          <w:szCs w:val="24"/>
+        </w:rPr>
+        <w:t>b. Limitations to Solution:</w:t>
+      </w:r>
+    </w:p>
+    <w:p>
+      <w:pPr>
+        <w:jc w:val="both"/>
+        <w:rPr>
+          <w:sz w:val="24"/>
+          <w:szCs w:val="24"/>
+        </w:rPr>
+      </w:pPr>
+      <w:r>
+        <w:rPr>
+          <w:sz w:val="24"/>
+          <w:szCs w:val="24"/>
+        </w:rPr>
+        <w:t xml:space="preserve">   </w:t>
+      </w:r>
+      <w:r>
+        <w:rPr>
+          <w:sz w:val="24"/>
+          <w:szCs w:val="24"/>
+        </w:rPr>
+        <w:t xml:space="preserve">Although the suggested solution offers a strong structure, its application can be limited in some situations. The methodology may face difficulties in extremely unexpected and quickly evolving work situations where tasks are intrinsically dynamic and cannot be </w:t>
+      </w:r>
+      <w:proofErr w:type="gramStart"/>
+      <w:r>
+        <w:rPr>
+          <w:sz w:val="24"/>
+          <w:szCs w:val="24"/>
+        </w:rPr>
+        <w:t>planned ahead</w:t>
+      </w:r>
+      <w:proofErr w:type="gramEnd"/>
+      <w:r>
+        <w:rPr>
+          <w:sz w:val="24"/>
+          <w:szCs w:val="24"/>
+        </w:rPr>
+        <w:t xml:space="preserve"> of time. Furthermore, it could be difficult for companies with strict deadlines and regulatory frameworks to adopt the flexibility recommended for retaining free time. It may be difficult for people with little autonomy or decision-making authority to put delegation techniques into practice. In situations when technology tools are not widely accepted or available, the solution could potentially have drawbacks.</w:t>
+      </w:r>
+    </w:p>
     <w:sectPr>
       <w:pgSz w:w="11906" w:h="16838"/>
       <w:pgMar w:top="1440" w:right="1440" w:bottom="1440" w:left="1440" w:header="708" w:footer="708" w:gutter="0"/>

</xml_diff>

<commit_message>
modified content in analysis and results
</commit_message>
<xml_diff>
--- a/TAS.docx
+++ b/TAS.docx
@@ -383,6 +383,13 @@
                 <w:szCs w:val="28"/>
               </w:rPr>
             </w:pPr>
+            <w:r>
+              <w:rPr>
+                <w:sz w:val="28"/>
+                <w:szCs w:val="28"/>
+              </w:rPr>
+              <w:t>3</w:t>
+            </w:r>
           </w:p>
         </w:tc>
       </w:tr>
@@ -451,6 +458,13 @@
                 <w:szCs w:val="28"/>
               </w:rPr>
             </w:pPr>
+            <w:r>
+              <w:rPr>
+                <w:sz w:val="28"/>
+                <w:szCs w:val="28"/>
+              </w:rPr>
+              <w:t>4</w:t>
+            </w:r>
           </w:p>
         </w:tc>
       </w:tr>
@@ -520,6 +534,13 @@
                 <w:szCs w:val="28"/>
               </w:rPr>
             </w:pPr>
+            <w:r>
+              <w:rPr>
+                <w:sz w:val="28"/>
+                <w:szCs w:val="28"/>
+              </w:rPr>
+              <w:t>5</w:t>
+            </w:r>
           </w:p>
         </w:tc>
       </w:tr>
@@ -588,6 +609,13 @@
                 <w:szCs w:val="28"/>
               </w:rPr>
             </w:pPr>
+            <w:r>
+              <w:rPr>
+                <w:sz w:val="28"/>
+                <w:szCs w:val="28"/>
+              </w:rPr>
+              <w:t>7</w:t>
+            </w:r>
           </w:p>
         </w:tc>
       </w:tr>
@@ -657,6 +685,13 @@
                 <w:szCs w:val="28"/>
               </w:rPr>
             </w:pPr>
+            <w:r>
+              <w:rPr>
+                <w:sz w:val="28"/>
+                <w:szCs w:val="28"/>
+              </w:rPr>
+              <w:t>8</w:t>
+            </w:r>
           </w:p>
         </w:tc>
       </w:tr>
@@ -710,6 +745,13 @@
               </w:rPr>
               <w:t>Conclusion</w:t>
             </w:r>
+            <w:r>
+              <w:rPr>
+                <w:sz w:val="28"/>
+                <w:szCs w:val="28"/>
+              </w:rPr>
+              <w:t xml:space="preserve"> &amp; Future Works</w:t>
+            </w:r>
           </w:p>
         </w:tc>
         <w:tc>
@@ -725,6 +767,13 @@
                 <w:szCs w:val="28"/>
               </w:rPr>
             </w:pPr>
+            <w:r>
+              <w:rPr>
+                <w:sz w:val="28"/>
+                <w:szCs w:val="28"/>
+              </w:rPr>
+              <w:t>9</w:t>
+            </w:r>
           </w:p>
         </w:tc>
       </w:tr>
@@ -777,7 +826,7 @@
                 <w:sz w:val="28"/>
                 <w:szCs w:val="28"/>
               </w:rPr>
-              <w:t>Future Works</w:t>
+              <w:t>References</w:t>
             </w:r>
           </w:p>
         </w:tc>
@@ -794,74 +843,13 @@
                 <w:szCs w:val="28"/>
               </w:rPr>
             </w:pPr>
-          </w:p>
-        </w:tc>
-      </w:tr>
-      <w:tr>
-        <w:trPr>
-          <w:trHeight w:val="824"/>
-        </w:trPr>
-        <w:tc>
-          <w:tcPr>
-            <w:cnfStyle w:val="001000000000" w:firstRow="0" w:lastRow="0" w:firstColumn="1" w:lastColumn="0" w:oddVBand="0" w:evenVBand="0" w:oddHBand="0" w:evenHBand="0" w:firstRowFirstColumn="0" w:firstRowLastColumn="0" w:lastRowFirstColumn="0" w:lastRowLastColumn="0"/>
-            <w:tcW w:w="1024" w:type="dxa"/>
-          </w:tcPr>
-          <w:p>
-            <w:pPr>
-              <w:jc w:val="center"/>
-              <w:rPr>
-                <w:b w:val="0"/>
-                <w:bCs w:val="0"/>
-                <w:sz w:val="28"/>
-                <w:szCs w:val="28"/>
-              </w:rPr>
-            </w:pPr>
             <w:r>
               <w:rPr>
-                <w:b w:val="0"/>
-                <w:bCs w:val="0"/>
-                <w:sz w:val="28"/>
-                <w:szCs w:val="28"/>
-              </w:rPr>
-              <w:t>8.</w:t>
+                <w:sz w:val="28"/>
+                <w:szCs w:val="28"/>
+              </w:rPr>
+              <w:t>10</w:t>
             </w:r>
-          </w:p>
-        </w:tc>
-        <w:tc>
-          <w:tcPr>
-            <w:tcW w:w="7352" w:type="dxa"/>
-          </w:tcPr>
-          <w:p>
-            <w:pPr>
-              <w:jc w:val="center"/>
-              <w:cnfStyle w:val="000000000000" w:firstRow="0" w:lastRow="0" w:firstColumn="0" w:lastColumn="0" w:oddVBand="0" w:evenVBand="0" w:oddHBand="0" w:evenHBand="0" w:firstRowFirstColumn="0" w:firstRowLastColumn="0" w:lastRowFirstColumn="0" w:lastRowLastColumn="0"/>
-              <w:rPr>
-                <w:sz w:val="28"/>
-                <w:szCs w:val="28"/>
-              </w:rPr>
-            </w:pPr>
-            <w:r>
-              <w:rPr>
-                <w:sz w:val="28"/>
-                <w:szCs w:val="28"/>
-              </w:rPr>
-              <w:t>References</w:t>
-            </w:r>
-          </w:p>
-        </w:tc>
-        <w:tc>
-          <w:tcPr>
-            <w:tcW w:w="975" w:type="dxa"/>
-          </w:tcPr>
-          <w:p>
-            <w:pPr>
-              <w:jc w:val="center"/>
-              <w:cnfStyle w:val="000000000000" w:firstRow="0" w:lastRow="0" w:firstColumn="0" w:lastColumn="0" w:oddVBand="0" w:evenVBand="0" w:oddHBand="0" w:evenHBand="0" w:firstRowFirstColumn="0" w:firstRowLastColumn="0" w:lastRowFirstColumn="0" w:lastRowLastColumn="0"/>
-              <w:rPr>
-                <w:sz w:val="28"/>
-                <w:szCs w:val="28"/>
-              </w:rPr>
-            </w:pPr>
           </w:p>
         </w:tc>
       </w:tr>
@@ -989,6 +977,17 @@
     </w:p>
     <w:p>
       <w:pPr>
+        <w:jc w:val="center"/>
+        <w:rPr>
+          <w:b/>
+          <w:bCs/>
+          <w:sz w:val="28"/>
+          <w:szCs w:val="28"/>
+        </w:rPr>
+      </w:pPr>
+    </w:p>
+    <w:p>
+      <w:pPr>
         <w:rPr>
           <w:b/>
           <w:bCs/>
@@ -1251,6 +1250,7 @@
           <w:szCs w:val="32"/>
         </w:rPr>
       </w:pPr>
+      <w:bookmarkStart w:id="0" w:name="_Hlk152096296"/>
       <w:r>
         <w:rPr>
           <w:b/>
@@ -1348,23 +1348,7 @@
           <w:sz w:val="24"/>
           <w:szCs w:val="24"/>
         </w:rPr>
-        <w:t xml:space="preserve">Understanding the complex interplay between everyday tasks and project management is crucial for professionals navigating their professions </w:t>
-      </w:r>
-      <w:proofErr w:type="gramStart"/>
-      <w:r>
-        <w:rPr>
-          <w:sz w:val="24"/>
-          <w:szCs w:val="24"/>
-        </w:rPr>
-        <w:t>in order to</w:t>
-      </w:r>
-      <w:proofErr w:type="gramEnd"/>
-      <w:r>
-        <w:rPr>
-          <w:sz w:val="24"/>
-          <w:szCs w:val="24"/>
-        </w:rPr>
-        <w:t xml:space="preserve"> maximize productivity and provide long-lasting results.</w:t>
+        <w:t>Understanding the complex interplay between everyday tasks and project management is crucial for professionals navigating their professions in order to maximize productivity and provide long-lasting results.</w:t>
       </w:r>
     </w:p>
     <w:p>
@@ -1575,23 +1559,7 @@
           <w:sz w:val="24"/>
           <w:szCs w:val="24"/>
         </w:rPr>
-        <w:t xml:space="preserve">The report seeks to offer guidance on how to prioritize non-project tasks and evaluate project management duties </w:t>
-      </w:r>
-      <w:proofErr w:type="gramStart"/>
-      <w:r>
-        <w:rPr>
-          <w:sz w:val="24"/>
-          <w:szCs w:val="24"/>
-        </w:rPr>
-        <w:t>in order to</w:t>
-      </w:r>
-      <w:proofErr w:type="gramEnd"/>
-      <w:r>
-        <w:rPr>
-          <w:sz w:val="24"/>
-          <w:szCs w:val="24"/>
-        </w:rPr>
-        <w:t xml:space="preserve"> balance obligations with available time.</w:t>
+        <w:t>The report seeks to offer guidance on how to prioritize non-project tasks and evaluate project management duties in order to balance obligations with available time.</w:t>
       </w:r>
     </w:p>
     <w:p>
@@ -1689,27 +1657,12 @@
           <w:sz w:val="24"/>
           <w:szCs w:val="24"/>
         </w:rPr>
-        <w:t xml:space="preserve"> It</w:t>
-      </w:r>
-      <w:r>
-        <w:rPr>
-          <w:sz w:val="24"/>
-          <w:szCs w:val="24"/>
-        </w:rPr>
-        <w:t xml:space="preserve"> prepares the reader for a thorough examination of the nuances of handling daily activities in addition to project-related duties. </w:t>
-      </w:r>
-    </w:p>
-    <w:p>
-      <w:pPr>
-        <w:jc w:val="both"/>
-        <w:rPr>
-          <w:sz w:val="24"/>
-          <w:szCs w:val="24"/>
-        </w:rPr>
-      </w:pPr>
-    </w:p>
-    <w:p>
-      <w:pPr>
+        <w:t xml:space="preserve"> </w:t>
+      </w:r>
+    </w:p>
+    <w:p>
+      <w:pPr>
+        <w:spacing w:before="240"/>
         <w:rPr>
           <w:b/>
           <w:bCs/>
@@ -1773,6 +1726,30 @@
     </w:p>
     <w:p>
       <w:pPr>
+        <w:jc w:val="both"/>
+        <w:rPr>
+          <w:sz w:val="24"/>
+          <w:szCs w:val="24"/>
+        </w:rPr>
+      </w:pPr>
+      <w:r>
+        <w:rPr>
+          <w:sz w:val="24"/>
+          <w:szCs w:val="24"/>
+        </w:rPr>
+        <w:t>In the research paper [3] referred, a</w:t>
+      </w:r>
+      <w:r>
+        <w:rPr>
+          <w:sz w:val="24"/>
+          <w:szCs w:val="24"/>
+        </w:rPr>
+        <w:t>bout 30% of participants in a 2014 Hong Kong survey said they would be willing to resign from their positions in order to achieve a better work-life balance. Women face more difficulties juggling work and life, especially after having children. This might cause emotional guilt about not spending enough time with their children. (Groysberg and Abrahams, 2014). The importance of workplace flexibility in attaining work-life balance was highlighted in the 2014 report "Work-Life Balance and the Economics of Workplace Flexibility" by the U.S. Executive Office. Interestingly, the survey found that employers and employees had different opinions about how important workplace flexibility is.</w:t>
+      </w:r>
+    </w:p>
+    <w:p>
+      <w:pPr>
+        <w:spacing w:before="240"/>
         <w:rPr>
           <w:b/>
           <w:bCs/>
@@ -1852,7 +1829,69 @@
           <w:sz w:val="24"/>
           <w:szCs w:val="24"/>
         </w:rPr>
-        <w:t>c. ORGANIZATIONAL CULTURE AND EXPECTATIONS</w:t>
+        <w:lastRenderedPageBreak/>
+        <w:t>c</w:t>
+      </w:r>
+      <w:r>
+        <w:rPr>
+          <w:b/>
+          <w:bCs/>
+          <w:sz w:val="24"/>
+          <w:szCs w:val="24"/>
+        </w:rPr>
+        <w:t>. ORGANIZATIONAL CHALLENGES AND CONTEXTUAL FACTORS:</w:t>
+      </w:r>
+    </w:p>
+    <w:p>
+      <w:pPr>
+        <w:jc w:val="both"/>
+        <w:rPr>
+          <w:sz w:val="24"/>
+          <w:szCs w:val="24"/>
+        </w:rPr>
+      </w:pPr>
+      <w:r>
+        <w:rPr>
+          <w:sz w:val="24"/>
+          <w:szCs w:val="24"/>
+        </w:rPr>
+        <w:t>In the context of daily job management and project completion, organizational problems are essential. Specifically, the lack of strong human resources systems and procedures leads to overpromising by managers, breaches of psychological contracts, and negatively impacts attrition rates and project schedules. Greiner's views from 1972[1] show how leadership and process flaws cause businesses to struggle with direction and control.</w:t>
+      </w:r>
+    </w:p>
+    <w:p>
+      <w:pPr>
+        <w:jc w:val="both"/>
+        <w:rPr>
+          <w:sz w:val="24"/>
+          <w:szCs w:val="24"/>
+        </w:rPr>
+      </w:pPr>
+      <w:r>
+        <w:rPr>
+          <w:sz w:val="24"/>
+          <w:szCs w:val="24"/>
+        </w:rPr>
+        <w:t>The observations made by Kotter and Sathe (1978) [1] highlight the burden that rapid development places on HR services, causing a disproportionate emphasis on hiring at the expense of learning and training. This is particularly problematic for software professionals who are moving up to leadership positions since they are frequently ill-prepared and reluctant to interact with clients in a productive way. Project delays, a disturbed work-life balance, and high attrition are symptoms of the ensuing lack of leadership competencies and poor HR systems.</w:t>
+      </w:r>
+    </w:p>
+    <w:p>
+      <w:pPr>
+        <w:spacing w:before="240"/>
+        <w:rPr>
+          <w:b/>
+          <w:bCs/>
+          <w:sz w:val="24"/>
+          <w:szCs w:val="24"/>
+        </w:rPr>
+      </w:pPr>
+      <w:r>
+        <w:rPr>
+          <w:b/>
+          <w:bCs/>
+          <w:sz w:val="24"/>
+          <w:szCs w:val="24"/>
+        </w:rPr>
+        <w:t>d. DELEGATION AND TEAM DYNAMICS</w:t>
       </w:r>
       <w:r>
         <w:rPr>
@@ -1868,46 +1907,65 @@
       <w:pPr>
         <w:jc w:val="both"/>
         <w:rPr>
-          <w:sz w:val="24"/>
-          <w:szCs w:val="24"/>
-        </w:rPr>
-      </w:pPr>
-      <w:r>
-        <w:rPr>
-          <w:sz w:val="24"/>
-          <w:szCs w:val="24"/>
-        </w:rPr>
-        <w:t xml:space="preserve">Every </w:t>
-      </w:r>
-      <w:r>
-        <w:rPr>
-          <w:sz w:val="24"/>
-          <w:szCs w:val="24"/>
-        </w:rPr>
-        <w:t>organization</w:t>
-      </w:r>
-      <w:r>
-        <w:rPr>
-          <w:sz w:val="24"/>
-          <w:szCs w:val="24"/>
-        </w:rPr>
-        <w:t xml:space="preserve"> has a different culture and sets different standards for workloads and project management. To match individual aspirations with more general company aims, it is essential to </w:t>
-      </w:r>
-      <w:proofErr w:type="gramStart"/>
-      <w:r>
-        <w:rPr>
-          <w:sz w:val="24"/>
-          <w:szCs w:val="24"/>
-        </w:rPr>
-        <w:t>look into</w:t>
-      </w:r>
-      <w:proofErr w:type="gramEnd"/>
-      <w:r>
-        <w:rPr>
-          <w:sz w:val="24"/>
-          <w:szCs w:val="24"/>
-        </w:rPr>
-        <w:t xml:space="preserve"> how organizational norms affect project prioritization and individual capability assessments.</w:t>
+          <w:b/>
+          <w:bCs/>
+          <w:sz w:val="24"/>
+          <w:szCs w:val="24"/>
+        </w:rPr>
+      </w:pPr>
+      <w:r>
+        <w:rPr>
+          <w:sz w:val="24"/>
+          <w:szCs w:val="24"/>
+        </w:rPr>
+        <w:t>One essential component of managing workload is delegation. Optimizing the allocation of duties can be achieved by having a solid understanding of the dynamics of effective delegation, which include choosing willing owners and upholding responsibility.</w:t>
+      </w:r>
+    </w:p>
+    <w:p>
+      <w:pPr>
+        <w:spacing w:before="240"/>
+        <w:rPr>
+          <w:b/>
+          <w:bCs/>
+          <w:sz w:val="24"/>
+          <w:szCs w:val="24"/>
+        </w:rPr>
+      </w:pPr>
+      <w:r>
+        <w:rPr>
+          <w:b/>
+          <w:bCs/>
+          <w:sz w:val="24"/>
+          <w:szCs w:val="24"/>
+        </w:rPr>
+        <w:t>e. WORKLOAD ASSESSMENT TOOLS</w:t>
+      </w:r>
+      <w:r>
+        <w:rPr>
+          <w:b/>
+          <w:bCs/>
+          <w:sz w:val="24"/>
+          <w:szCs w:val="24"/>
+        </w:rPr>
+        <w:t>:</w:t>
+      </w:r>
+    </w:p>
+    <w:p>
+      <w:pPr>
+        <w:jc w:val="both"/>
+        <w:rPr>
+          <w:b/>
+          <w:bCs/>
+          <w:sz w:val="24"/>
+          <w:szCs w:val="24"/>
+        </w:rPr>
+      </w:pPr>
+      <w:r>
+        <w:rPr>
+          <w:sz w:val="24"/>
+          <w:szCs w:val="24"/>
+        </w:rPr>
+        <w:t>Professionals can improve their capacity assessment skills by utilizing technology tools and time tracking methodologies created for workload assessment and time monitoring. A key component of the background information is an exploration of the tools that are available and how to incorporate them into regular routines.</w:t>
       </w:r>
       <w:r>
         <w:rPr>
@@ -1921,43 +1979,27 @@
           <w:sz w:val="24"/>
           <w:szCs w:val="24"/>
         </w:rPr>
-        <w:t xml:space="preserve">Recognize the standards for assigning non-project activities a priority, </w:t>
-      </w:r>
-      <w:proofErr w:type="gramStart"/>
-      <w:r>
-        <w:rPr>
-          <w:sz w:val="24"/>
-          <w:szCs w:val="24"/>
-        </w:rPr>
-        <w:t>taking into account</w:t>
-      </w:r>
-      <w:proofErr w:type="gramEnd"/>
-      <w:r>
-        <w:rPr>
-          <w:sz w:val="24"/>
-          <w:szCs w:val="24"/>
-        </w:rPr>
-        <w:t xml:space="preserve"> elements like importance to the company, urgency, individual relevance, and the repercussions of leaving anything unfinished.</w:t>
-      </w:r>
-    </w:p>
-    <w:p>
-      <w:pPr>
-        <w:rPr>
-          <w:b/>
-          <w:bCs/>
-          <w:sz w:val="24"/>
-          <w:szCs w:val="24"/>
-        </w:rPr>
-      </w:pPr>
-      <w:r>
-        <w:rPr>
-          <w:b/>
-          <w:bCs/>
-          <w:sz w:val="24"/>
-          <w:szCs w:val="24"/>
-        </w:rPr>
-        <w:lastRenderedPageBreak/>
-        <w:t>d. DELEGATION AND TEAM DYNAMICS</w:t>
+        <w:t>Acknowledge the ongoing nature of workload difficulties and the significance of routine reevaluation. Develop your ability to work together with teams and management to assign and reassign tasks while making sure that commitments are sustainable over time.</w:t>
+      </w:r>
+    </w:p>
+    <w:p>
+      <w:pPr>
+        <w:spacing w:before="240"/>
+        <w:rPr>
+          <w:b/>
+          <w:bCs/>
+          <w:sz w:val="24"/>
+          <w:szCs w:val="24"/>
+        </w:rPr>
+      </w:pPr>
+      <w:r>
+        <w:rPr>
+          <w:b/>
+          <w:bCs/>
+          <w:sz w:val="24"/>
+          <w:szCs w:val="24"/>
+        </w:rPr>
+        <w:t>f. PSYCHOLOGICAL ASPECTS OF WORKLOAD AND STRESS</w:t>
       </w:r>
       <w:r>
         <w:rPr>
@@ -1973,128 +2015,6 @@
       <w:pPr>
         <w:jc w:val="both"/>
         <w:rPr>
-          <w:b/>
-          <w:bCs/>
-          <w:sz w:val="24"/>
-          <w:szCs w:val="24"/>
-        </w:rPr>
-      </w:pPr>
-      <w:r>
-        <w:rPr>
-          <w:sz w:val="24"/>
-          <w:szCs w:val="24"/>
-        </w:rPr>
-        <w:t>One essential component of managing workload is delegation. Optimizing the allocation of duties can be achieved by having a solid understanding of the dynamics of effective delegation, which include choosing willing owners and upholding responsibility.</w:t>
-      </w:r>
-    </w:p>
-    <w:p>
-      <w:pPr>
-        <w:rPr>
-          <w:b/>
-          <w:bCs/>
-          <w:sz w:val="24"/>
-          <w:szCs w:val="24"/>
-        </w:rPr>
-      </w:pPr>
-      <w:r>
-        <w:rPr>
-          <w:b/>
-          <w:bCs/>
-          <w:sz w:val="24"/>
-          <w:szCs w:val="24"/>
-        </w:rPr>
-        <w:t>e. WORKLOAD ASSESSMENT TOOLS</w:t>
-      </w:r>
-      <w:r>
-        <w:rPr>
-          <w:b/>
-          <w:bCs/>
-          <w:sz w:val="24"/>
-          <w:szCs w:val="24"/>
-        </w:rPr>
-        <w:t>:</w:t>
-      </w:r>
-    </w:p>
-    <w:p>
-      <w:pPr>
-        <w:jc w:val="both"/>
-        <w:rPr>
-          <w:b/>
-          <w:bCs/>
-          <w:sz w:val="24"/>
-          <w:szCs w:val="24"/>
-        </w:rPr>
-      </w:pPr>
-      <w:r>
-        <w:rPr>
-          <w:sz w:val="24"/>
-          <w:szCs w:val="24"/>
-        </w:rPr>
-        <w:t>Professionals can improve their capacity assessment skills by utilizing technology tools and time tracking methodologies created for workload assessment and time monitoring. A key component of the background information is an exploration of the tools that are available and how to incorporate them into regular routines.</w:t>
-      </w:r>
-      <w:r>
-        <w:rPr>
-          <w:sz w:val="24"/>
-          <w:szCs w:val="24"/>
-        </w:rPr>
-        <w:t xml:space="preserve"> </w:t>
-      </w:r>
-      <w:r>
-        <w:rPr>
-          <w:sz w:val="24"/>
-          <w:szCs w:val="24"/>
-        </w:rPr>
-        <w:t xml:space="preserve">Acknowledge the ongoing nature of workload difficulties and the significance of routine </w:t>
-      </w:r>
-      <w:proofErr w:type="spellStart"/>
-      <w:r>
-        <w:rPr>
-          <w:sz w:val="24"/>
-          <w:szCs w:val="24"/>
-        </w:rPr>
-        <w:t>reevaluation</w:t>
-      </w:r>
-      <w:proofErr w:type="spellEnd"/>
-      <w:r>
-        <w:rPr>
-          <w:sz w:val="24"/>
-          <w:szCs w:val="24"/>
-        </w:rPr>
-        <w:t>. Develop your ability to work together with teams and management to assign and reassign tasks while making sure that commitments are sustainable over time.</w:t>
-      </w:r>
-    </w:p>
-    <w:p>
-      <w:pPr>
-        <w:rPr>
-          <w:b/>
-          <w:bCs/>
-          <w:sz w:val="24"/>
-          <w:szCs w:val="24"/>
-        </w:rPr>
-      </w:pPr>
-      <w:r>
-        <w:rPr>
-          <w:b/>
-          <w:bCs/>
-          <w:sz w:val="24"/>
-          <w:szCs w:val="24"/>
-        </w:rPr>
-        <w:t>f. PSYCHOLOGICAL ASPECTS OF WORKLOAD AND STRESS</w:t>
-      </w:r>
-      <w:r>
-        <w:rPr>
-          <w:b/>
-          <w:bCs/>
-          <w:sz w:val="24"/>
-          <w:szCs w:val="24"/>
-        </w:rPr>
-        <w:t>:</w:t>
-      </w:r>
-    </w:p>
-    <w:p>
-      <w:pPr>
-        <w:jc w:val="both"/>
-        <w:rPr>
           <w:sz w:val="24"/>
           <w:szCs w:val="24"/>
         </w:rPr>
@@ -2109,6 +2029,7 @@
     </w:p>
     <w:p>
       <w:pPr>
+        <w:spacing w:before="240"/>
         <w:rPr>
           <w:b/>
           <w:bCs/>
@@ -2170,628 +2091,548 @@
           <w:szCs w:val="32"/>
         </w:rPr>
       </w:pPr>
-      <w:bookmarkStart w:id="0" w:name="_Hlk152019404"/>
-      <w:r>
+      <w:bookmarkStart w:id="1" w:name="_Hlk152019404"/>
+    </w:p>
+    <w:p>
+      <w:pPr>
+        <w:jc w:val="both"/>
         <w:rPr>
           <w:b/>
           <w:bCs/>
           <w:sz w:val="32"/>
           <w:szCs w:val="32"/>
         </w:rPr>
-        <w:t>METHODS &amp; METHODOLOGY:</w:t>
-      </w:r>
-    </w:p>
-    <w:p>
-      <w:pPr>
-        <w:jc w:val="both"/>
-        <w:rPr>
-          <w:b/>
-          <w:bCs/>
-          <w:sz w:val="24"/>
-          <w:szCs w:val="24"/>
-        </w:rPr>
-      </w:pPr>
-      <w:r>
-        <w:rPr>
-          <w:b/>
-          <w:bCs/>
-          <w:sz w:val="24"/>
-          <w:szCs w:val="24"/>
-        </w:rPr>
-        <w:t xml:space="preserve">a. </w:t>
-      </w:r>
-      <w:r>
-        <w:rPr>
-          <w:b/>
-          <w:bCs/>
-          <w:sz w:val="24"/>
-          <w:szCs w:val="24"/>
-        </w:rPr>
-        <w:t>Methodology</w:t>
-      </w:r>
-      <w:r>
-        <w:rPr>
-          <w:b/>
-          <w:bCs/>
-          <w:sz w:val="24"/>
-          <w:szCs w:val="24"/>
-        </w:rPr>
-        <w:t>:</w:t>
-      </w:r>
-    </w:p>
-    <w:p>
-      <w:pPr>
-        <w:jc w:val="both"/>
-        <w:rPr>
-          <w:sz w:val="24"/>
-          <w:szCs w:val="24"/>
-        </w:rPr>
-      </w:pPr>
-      <w:r>
-        <w:rPr>
-          <w:sz w:val="24"/>
-          <w:szCs w:val="24"/>
-        </w:rPr>
-        <w:t xml:space="preserve">   </w:t>
-      </w:r>
-      <w:r>
-        <w:rPr>
-          <w:sz w:val="24"/>
-          <w:szCs w:val="24"/>
-        </w:rPr>
-        <w:t>The methodology aims to give a realistic and sustainable approach to workload management by emphasizing practical strategies for managing daily chores in addition to project management duties.</w:t>
-      </w:r>
-      <w:r>
-        <w:rPr>
-          <w:sz w:val="24"/>
-          <w:szCs w:val="24"/>
-        </w:rPr>
-        <w:t xml:space="preserve"> It can be summarized as below:</w:t>
-      </w:r>
-    </w:p>
-    <w:p>
-      <w:pPr>
-        <w:jc w:val="both"/>
-        <w:rPr>
-          <w:sz w:val="24"/>
-          <w:szCs w:val="24"/>
-        </w:rPr>
-      </w:pPr>
-      <w:r>
-        <w:rPr>
-          <w:sz w:val="24"/>
-          <w:szCs w:val="24"/>
-        </w:rPr>
-        <w:t>1. Determining Available Time: The methodology places a strong emphasis on the necessity of keeping slack time in the plan to handle unforeseen needs and avoid overcommitment, both in the short and long terms.</w:t>
-      </w:r>
-    </w:p>
-    <w:p>
-      <w:pPr>
-        <w:jc w:val="both"/>
-        <w:rPr>
-          <w:sz w:val="24"/>
-          <w:szCs w:val="24"/>
-        </w:rPr>
-      </w:pPr>
-      <w:r>
-        <w:rPr>
-          <w:sz w:val="24"/>
-          <w:szCs w:val="24"/>
-        </w:rPr>
-        <w:t>2. Measuring the Time Needed for Project Management obligations: The inquiry recommends measuring the time needed for various management duties and interactions, as well as determining how much time project management obligations demand.</w:t>
-      </w:r>
-    </w:p>
-    <w:p>
-      <w:pPr>
-        <w:jc w:val="both"/>
-        <w:rPr>
-          <w:sz w:val="24"/>
-          <w:szCs w:val="24"/>
-        </w:rPr>
-      </w:pPr>
-      <w:r>
-        <w:rPr>
-          <w:sz w:val="24"/>
-          <w:szCs w:val="24"/>
-        </w:rPr>
-        <w:t xml:space="preserve">3. </w:t>
-      </w:r>
-      <w:r>
-        <w:rPr>
-          <w:sz w:val="24"/>
-          <w:szCs w:val="24"/>
-        </w:rPr>
-        <w:t>Prioritizing Other Responsibilities</w:t>
-      </w:r>
-      <w:r>
-        <w:rPr>
-          <w:sz w:val="24"/>
-          <w:szCs w:val="24"/>
-        </w:rPr>
-        <w:t xml:space="preserve">: The process entails assigning non-project obligations a priority score based on factors like importance to the company, timeliness, individual worth, </w:t>
-      </w:r>
-      <w:r>
-        <w:rPr>
-          <w:sz w:val="24"/>
-          <w:szCs w:val="24"/>
-        </w:rPr>
-        <w:lastRenderedPageBreak/>
-        <w:t>and the repercussions of not finishing them. It highlights how crucial it is to strike a balance between obligations and delegation when needed.</w:t>
-      </w:r>
-    </w:p>
-    <w:p>
-      <w:pPr>
-        <w:jc w:val="both"/>
-        <w:rPr>
-          <w:sz w:val="24"/>
-          <w:szCs w:val="24"/>
-        </w:rPr>
-      </w:pPr>
-      <w:r>
-        <w:rPr>
-          <w:sz w:val="24"/>
-          <w:szCs w:val="24"/>
-        </w:rPr>
-        <w:t xml:space="preserve">4. Reassessing Workload: </w:t>
-      </w:r>
-      <w:proofErr w:type="gramStart"/>
-      <w:r>
-        <w:rPr>
-          <w:sz w:val="24"/>
-          <w:szCs w:val="24"/>
-        </w:rPr>
-        <w:t>In order to</w:t>
-      </w:r>
-      <w:proofErr w:type="gramEnd"/>
-      <w:r>
-        <w:rPr>
-          <w:sz w:val="24"/>
-          <w:szCs w:val="24"/>
-        </w:rPr>
-        <w:t xml:space="preserve"> maintain reasonable commitments and avoid extreme stress and burnout, the inquiry recognizes the ongoing nature of the problem of creeping workload and suggests routinely reassessing burden against capacity, along with delegation and reassignment of work.</w:t>
-      </w:r>
-    </w:p>
-    <w:p>
-      <w:pPr>
-        <w:jc w:val="both"/>
-        <w:rPr>
-          <w:sz w:val="24"/>
-          <w:szCs w:val="24"/>
-        </w:rPr>
-      </w:pPr>
-    </w:p>
-    <w:p>
-      <w:pPr>
-        <w:jc w:val="both"/>
-        <w:rPr>
-          <w:b/>
-          <w:bCs/>
-          <w:sz w:val="24"/>
-          <w:szCs w:val="24"/>
-        </w:rPr>
-      </w:pPr>
-      <w:r>
-        <w:rPr>
-          <w:b/>
-          <w:bCs/>
-          <w:sz w:val="24"/>
-          <w:szCs w:val="24"/>
-        </w:rPr>
-        <w:t>b. Analysis Techniques:</w:t>
-      </w:r>
-    </w:p>
-    <w:p>
-      <w:pPr>
-        <w:jc w:val="both"/>
-        <w:rPr>
-          <w:sz w:val="24"/>
-          <w:szCs w:val="24"/>
-        </w:rPr>
-      </w:pPr>
-      <w:r>
-        <w:rPr>
-          <w:sz w:val="24"/>
-          <w:szCs w:val="24"/>
-        </w:rPr>
-        <w:t xml:space="preserve">   </w:t>
-      </w:r>
-      <w:r>
-        <w:rPr>
-          <w:sz w:val="24"/>
-          <w:szCs w:val="24"/>
-        </w:rPr>
-        <w:t xml:space="preserve">The results were </w:t>
-      </w:r>
-      <w:proofErr w:type="spellStart"/>
-      <w:r>
-        <w:rPr>
-          <w:sz w:val="24"/>
-          <w:szCs w:val="24"/>
-        </w:rPr>
-        <w:t>analyzed</w:t>
-      </w:r>
-      <w:proofErr w:type="spellEnd"/>
-      <w:r>
-        <w:rPr>
-          <w:sz w:val="24"/>
-          <w:szCs w:val="24"/>
-        </w:rPr>
-        <w:t xml:space="preserve"> using a multifaceted methodology. To evaluate short-term demands, we used time management techniques, with special emphasis on the maintenance of spare time in daily schedules. In long-term assessments, each person's potential was realistically evaluated while taking prior experiences, preferences, and organizational expectations into account. Methods included taking personal time off and subtracting a cushion for unforeseen circumstances.</w:t>
-      </w:r>
-    </w:p>
-    <w:p>
-      <w:pPr>
-        <w:jc w:val="both"/>
-        <w:rPr>
-          <w:sz w:val="24"/>
-          <w:szCs w:val="24"/>
-        </w:rPr>
-      </w:pPr>
-      <w:r>
-        <w:rPr>
-          <w:sz w:val="24"/>
-          <w:szCs w:val="24"/>
-        </w:rPr>
-        <w:t xml:space="preserve">In addition, the study employed best practices in project management to estimate the time and effort needed for project management duties. The whole effort was assessed with the help of a quantitative guideline that assigned around 10% of the time to each contributor and </w:t>
-      </w:r>
-      <w:proofErr w:type="gramStart"/>
-      <w:r>
-        <w:rPr>
-          <w:sz w:val="24"/>
-          <w:szCs w:val="24"/>
-        </w:rPr>
-        <w:t>took into account</w:t>
-      </w:r>
-      <w:proofErr w:type="gramEnd"/>
-      <w:r>
-        <w:rPr>
-          <w:sz w:val="24"/>
-          <w:szCs w:val="24"/>
-        </w:rPr>
-        <w:t xml:space="preserve"> additional managerial tasks.</w:t>
-      </w:r>
-    </w:p>
-    <w:p>
-      <w:pPr>
-        <w:jc w:val="both"/>
-        <w:rPr>
-          <w:sz w:val="24"/>
-          <w:szCs w:val="24"/>
-        </w:rPr>
-      </w:pPr>
-      <w:r>
-        <w:rPr>
-          <w:sz w:val="24"/>
-          <w:szCs w:val="24"/>
-        </w:rPr>
-        <w:t xml:space="preserve">   A methodical ranking procedure that </w:t>
-      </w:r>
-      <w:proofErr w:type="gramStart"/>
-      <w:r>
-        <w:rPr>
-          <w:sz w:val="24"/>
-          <w:szCs w:val="24"/>
-        </w:rPr>
-        <w:t>took into account</w:t>
-      </w:r>
-      <w:proofErr w:type="gramEnd"/>
-      <w:r>
-        <w:rPr>
-          <w:sz w:val="24"/>
-          <w:szCs w:val="24"/>
-        </w:rPr>
-        <w:t xml:space="preserve"> factors like importance to the organization, time sensitivity, personal value, and the ramifications of success or failure was used to prioritize non-project activities. This rating offered a way to balance duties together with the addition of tasks to the sorted list.</w:t>
-      </w:r>
-    </w:p>
-    <w:p>
-      <w:pPr>
-        <w:jc w:val="both"/>
-        <w:rPr>
-          <w:sz w:val="24"/>
-          <w:szCs w:val="24"/>
-        </w:rPr>
-      </w:pPr>
-      <w:r>
-        <w:rPr>
-          <w:sz w:val="24"/>
-          <w:szCs w:val="24"/>
-        </w:rPr>
-        <w:t>We looked at various delegation techniques, highlighting the significance of finding willing owners and upholding accountability for assigned work. In cases where there were notable disparities in workload, escalation measures were described. These included possible adjustments to project baselines or the offloading of project work.</w:t>
-      </w:r>
-    </w:p>
-    <w:p>
-      <w:pPr>
-        <w:jc w:val="both"/>
-        <w:rPr>
-          <w:sz w:val="24"/>
-          <w:szCs w:val="24"/>
-        </w:rPr>
-      </w:pPr>
-      <w:r>
-        <w:rPr>
-          <w:sz w:val="24"/>
-          <w:szCs w:val="24"/>
-        </w:rPr>
-        <w:t xml:space="preserve">   Regular evaluation was considered an essential component, consistent with the ongoing nature of workload difficulties. The goal of a quarterly assessment that involved management and team involvement was to make sure that commitments were realistic and to avoid burnout.</w:t>
-      </w:r>
-    </w:p>
-    <w:p>
-      <w:pPr>
-        <w:jc w:val="both"/>
-        <w:rPr>
-          <w:sz w:val="24"/>
-          <w:szCs w:val="24"/>
-        </w:rPr>
-      </w:pPr>
-      <w:r>
-        <w:rPr>
-          <w:sz w:val="24"/>
-          <w:szCs w:val="24"/>
-        </w:rPr>
-        <w:t xml:space="preserve">   To give professionals with a comprehensive guidance on how to handle daily activities and project responsibilities, the methodology included time management concepts, project management best practices, and strategic decision-making procedures.</w:t>
-      </w:r>
-      <w:bookmarkEnd w:id="0"/>
-    </w:p>
-    <w:p>
-      <w:pPr>
-        <w:jc w:val="both"/>
-        <w:rPr>
-          <w:sz w:val="24"/>
-          <w:szCs w:val="24"/>
-        </w:rPr>
-      </w:pPr>
-    </w:p>
-    <w:p>
-      <w:pPr>
-        <w:jc w:val="both"/>
+      </w:pPr>
+      <w:r>
         <w:rPr>
           <w:b/>
           <w:bCs/>
           <w:sz w:val="32"/>
           <w:szCs w:val="32"/>
         </w:rPr>
-      </w:pPr>
-      <w:r>
+        <w:lastRenderedPageBreak/>
+        <w:t>METHODS &amp; METHODOLOGY:</w:t>
+      </w:r>
+    </w:p>
+    <w:p>
+      <w:pPr>
+        <w:jc w:val="both"/>
+        <w:rPr>
+          <w:b/>
+          <w:bCs/>
+          <w:sz w:val="24"/>
+          <w:szCs w:val="24"/>
+        </w:rPr>
+      </w:pPr>
+      <w:r>
+        <w:rPr>
+          <w:b/>
+          <w:bCs/>
+          <w:sz w:val="24"/>
+          <w:szCs w:val="24"/>
+        </w:rPr>
+        <w:t xml:space="preserve">a. </w:t>
+      </w:r>
+      <w:r>
+        <w:rPr>
+          <w:b/>
+          <w:bCs/>
+          <w:sz w:val="24"/>
+          <w:szCs w:val="24"/>
+        </w:rPr>
+        <w:t>Methodology</w:t>
+      </w:r>
+      <w:r>
+        <w:rPr>
+          <w:b/>
+          <w:bCs/>
+          <w:sz w:val="24"/>
+          <w:szCs w:val="24"/>
+        </w:rPr>
+        <w:t>:</w:t>
+      </w:r>
+    </w:p>
+    <w:p>
+      <w:pPr>
+        <w:jc w:val="both"/>
+        <w:rPr>
+          <w:sz w:val="24"/>
+          <w:szCs w:val="24"/>
+        </w:rPr>
+      </w:pPr>
+      <w:r>
+        <w:rPr>
+          <w:sz w:val="24"/>
+          <w:szCs w:val="24"/>
+        </w:rPr>
+        <w:t xml:space="preserve">   </w:t>
+      </w:r>
+      <w:r>
+        <w:rPr>
+          <w:sz w:val="24"/>
+          <w:szCs w:val="24"/>
+        </w:rPr>
+        <w:t>The methodology aims to give a realistic and sustainable approach to workload management by emphasizing practical strategies for managing daily chores in addition to project management duties.</w:t>
+      </w:r>
+      <w:r>
+        <w:rPr>
+          <w:sz w:val="24"/>
+          <w:szCs w:val="24"/>
+        </w:rPr>
+        <w:t xml:space="preserve"> It can be summarized as below:</w:t>
+      </w:r>
+    </w:p>
+    <w:p>
+      <w:pPr>
+        <w:jc w:val="both"/>
+        <w:rPr>
+          <w:sz w:val="24"/>
+          <w:szCs w:val="24"/>
+        </w:rPr>
+      </w:pPr>
+      <w:r>
+        <w:rPr>
+          <w:sz w:val="24"/>
+          <w:szCs w:val="24"/>
+        </w:rPr>
+        <w:t>1. Determining Available Time: The methodology places a strong emphasis on the necessity of keeping slack time in the plan to handle unforeseen needs and avoid overcommitment, both in the short and long terms.</w:t>
+      </w:r>
+    </w:p>
+    <w:p>
+      <w:pPr>
+        <w:jc w:val="both"/>
+        <w:rPr>
+          <w:sz w:val="24"/>
+          <w:szCs w:val="24"/>
+        </w:rPr>
+      </w:pPr>
+      <w:r>
+        <w:rPr>
+          <w:sz w:val="24"/>
+          <w:szCs w:val="24"/>
+        </w:rPr>
+        <w:t>2. Measuring the Time Needed for Project Management obligations: The inquiry recommends measuring the time needed for various management duties and interactions, as well as determining how much time project management obligations demand.</w:t>
+      </w:r>
+    </w:p>
+    <w:p>
+      <w:pPr>
+        <w:jc w:val="both"/>
+        <w:rPr>
+          <w:sz w:val="24"/>
+          <w:szCs w:val="24"/>
+        </w:rPr>
+      </w:pPr>
+      <w:r>
+        <w:rPr>
+          <w:sz w:val="24"/>
+          <w:szCs w:val="24"/>
+        </w:rPr>
+        <w:t xml:space="preserve">3. </w:t>
+      </w:r>
+      <w:r>
+        <w:rPr>
+          <w:sz w:val="24"/>
+          <w:szCs w:val="24"/>
+        </w:rPr>
+        <w:t>Prioritizing Other Responsibilities</w:t>
+      </w:r>
+      <w:r>
+        <w:rPr>
+          <w:sz w:val="24"/>
+          <w:szCs w:val="24"/>
+        </w:rPr>
+        <w:t>: The process entails assigning non-project obligations a priority score based on factors like importance to the company, timeliness, individual worth, and the repercussions of not finishing them. It highlights how crucial it is to strike a balance between obligations and delegation when needed.</w:t>
+      </w:r>
+    </w:p>
+    <w:p>
+      <w:pPr>
+        <w:jc w:val="both"/>
+        <w:rPr>
+          <w:sz w:val="24"/>
+          <w:szCs w:val="24"/>
+        </w:rPr>
+      </w:pPr>
+      <w:r>
+        <w:rPr>
+          <w:sz w:val="24"/>
+          <w:szCs w:val="24"/>
+        </w:rPr>
+        <w:t>4. Reassessing Workload: In order to maintain reasonable commitments and avoid extreme stress and burnout, the inquiry recognizes the ongoing nature of the problem of creeping workload and suggests routinely reassessing burden against capacity, along with delegation and reassignment of work.</w:t>
+      </w:r>
+    </w:p>
+    <w:p>
+      <w:pPr>
+        <w:spacing w:before="240"/>
+        <w:jc w:val="both"/>
+        <w:rPr>
+          <w:b/>
+          <w:bCs/>
+          <w:sz w:val="24"/>
+          <w:szCs w:val="24"/>
+        </w:rPr>
+      </w:pPr>
+      <w:r>
+        <w:rPr>
+          <w:b/>
+          <w:bCs/>
+          <w:sz w:val="24"/>
+          <w:szCs w:val="24"/>
+        </w:rPr>
+        <w:t>b. Analysis Techniques:</w:t>
+      </w:r>
+    </w:p>
+    <w:p>
+      <w:pPr>
+        <w:jc w:val="both"/>
+        <w:rPr>
+          <w:sz w:val="24"/>
+          <w:szCs w:val="24"/>
+        </w:rPr>
+      </w:pPr>
+      <w:r>
+        <w:rPr>
+          <w:sz w:val="24"/>
+          <w:szCs w:val="24"/>
+        </w:rPr>
+        <w:t xml:space="preserve">   </w:t>
+      </w:r>
+      <w:r>
+        <w:rPr>
+          <w:sz w:val="24"/>
+          <w:szCs w:val="24"/>
+        </w:rPr>
+        <w:t>The results were analyzed using a multifaceted methodology. To evaluate short-term demands, we used time management techniques, with special emphasis on the maintenance of spare time in daily schedules. In long-term assessments, each person's potential was realistically evaluated while taking prior experiences, preferences, and organizational expectations into account. Methods included taking personal time off and subtracting a cushion for unforeseen circumstances.</w:t>
+      </w:r>
+    </w:p>
+    <w:p>
+      <w:pPr>
+        <w:jc w:val="both"/>
+        <w:rPr>
+          <w:sz w:val="24"/>
+          <w:szCs w:val="24"/>
+        </w:rPr>
+      </w:pPr>
+      <w:r>
+        <w:rPr>
+          <w:sz w:val="24"/>
+          <w:szCs w:val="24"/>
+        </w:rPr>
+        <w:t>In addition, the study employed best practices in project management to estimate the time and effort needed for project management duties. The whole effort was assessed with the help of a quantitative guideline that assigned around 10% of the time to each contributor and took into account additional managerial tasks.</w:t>
+      </w:r>
+    </w:p>
+    <w:p>
+      <w:pPr>
+        <w:jc w:val="both"/>
+        <w:rPr>
+          <w:sz w:val="24"/>
+          <w:szCs w:val="24"/>
+        </w:rPr>
+      </w:pPr>
+      <w:r>
+        <w:rPr>
+          <w:sz w:val="24"/>
+          <w:szCs w:val="24"/>
+        </w:rPr>
+        <w:t xml:space="preserve">   A methodical ranking procedure that took into account factors like importance to the organization, time sensitivity, personal value, and the ramifications of success or failure was used to prioritize non-project activities. This rating offered a way to balance duties together with the addition of tasks to the sorted list.</w:t>
+      </w:r>
+    </w:p>
+    <w:p>
+      <w:pPr>
+        <w:jc w:val="both"/>
+        <w:rPr>
+          <w:sz w:val="24"/>
+          <w:szCs w:val="24"/>
+        </w:rPr>
+      </w:pPr>
+      <w:r>
+        <w:rPr>
+          <w:sz w:val="24"/>
+          <w:szCs w:val="24"/>
+        </w:rPr>
+        <w:t xml:space="preserve">According to the study in [3], internal motivation has been identified as a critical element in promoting employee satisfaction and engagement. This component is especially influenced by employees' participation in decision-making and appreciated feedback. A correlation value of -0.409 suggests that about 52% of internally motivated workers took work home with them. </w:t>
+      </w:r>
+      <w:r>
+        <w:rPr>
+          <w:sz w:val="24"/>
+          <w:szCs w:val="24"/>
+        </w:rPr>
+        <w:lastRenderedPageBreak/>
+        <w:t>Remarkably, a family time issue resulted from this practice, with a correlation value of 0.607.</w:t>
+      </w:r>
+      <w:r>
+        <w:rPr>
+          <w:sz w:val="24"/>
+          <w:szCs w:val="24"/>
+        </w:rPr>
+        <w:t xml:space="preserve"> </w:t>
+      </w:r>
+      <w:r>
+        <w:rPr>
+          <w:sz w:val="24"/>
+          <w:szCs w:val="24"/>
+        </w:rPr>
+        <w:t xml:space="preserve">Based on 58% of workers, a supportive work environment has a favorable impact on engagement (May et al., 2004). </w:t>
+      </w:r>
+    </w:p>
+    <w:p>
+      <w:pPr>
+        <w:jc w:val="both"/>
+        <w:rPr>
+          <w:sz w:val="24"/>
+          <w:szCs w:val="24"/>
+        </w:rPr>
+      </w:pPr>
+      <w:r>
+        <w:rPr>
+          <w:sz w:val="24"/>
+          <w:szCs w:val="24"/>
+        </w:rPr>
+        <w:t>There are also</w:t>
+      </w:r>
+      <w:r>
+        <w:rPr>
+          <w:sz w:val="24"/>
+          <w:szCs w:val="24"/>
+        </w:rPr>
+        <w:t xml:space="preserve"> various delegation techniques, highlighting the significance of finding willing owners and upholding accountability for assigned work. In cases where there were notable disparities in workload, escalation measures were described. These included possible adjustments to project baselines or the offloading of project work.</w:t>
+      </w:r>
+    </w:p>
+    <w:p>
+      <w:pPr>
+        <w:jc w:val="both"/>
+        <w:rPr>
+          <w:sz w:val="24"/>
+          <w:szCs w:val="24"/>
+        </w:rPr>
+      </w:pPr>
+      <w:r>
+        <w:rPr>
+          <w:sz w:val="24"/>
+          <w:szCs w:val="24"/>
+        </w:rPr>
+        <w:t xml:space="preserve">   Regular evaluation was considered an essential component, consistent with the ongoing nature of workload difficulties. The goal of a quarterly assessment that involved management and team involvement was to make sure that commitments were realistic and to avoid burnout.</w:t>
+      </w:r>
+    </w:p>
+    <w:p>
+      <w:pPr>
+        <w:jc w:val="both"/>
+        <w:rPr>
+          <w:sz w:val="24"/>
+          <w:szCs w:val="24"/>
+        </w:rPr>
+      </w:pPr>
+      <w:r>
+        <w:rPr>
+          <w:sz w:val="24"/>
+          <w:szCs w:val="24"/>
+        </w:rPr>
+        <w:t xml:space="preserve">   To give professionals with a comprehensive guidance on how to handle daily activities and project responsibilities, the methodology included time management concepts, project management best practices, and strategic decision-making procedures.</w:t>
+      </w:r>
+      <w:bookmarkEnd w:id="1"/>
+    </w:p>
+    <w:p>
+      <w:pPr>
+        <w:spacing w:before="360"/>
+        <w:jc w:val="both"/>
         <w:rPr>
           <w:b/>
           <w:bCs/>
           <w:sz w:val="32"/>
           <w:szCs w:val="32"/>
         </w:rPr>
-        <w:t>RESULTS OBTAINED:</w:t>
-      </w:r>
-    </w:p>
-    <w:p>
-      <w:pPr>
-        <w:jc w:val="both"/>
-        <w:rPr>
-          <w:b/>
-          <w:bCs/>
-          <w:sz w:val="24"/>
-          <w:szCs w:val="24"/>
-        </w:rPr>
-      </w:pPr>
-      <w:r>
-        <w:rPr>
-          <w:b/>
-          <w:bCs/>
-          <w:sz w:val="24"/>
-          <w:szCs w:val="24"/>
-        </w:rPr>
-        <w:t>a. Under What Conditions:</w:t>
-      </w:r>
-    </w:p>
-    <w:p>
-      <w:pPr>
-        <w:jc w:val="both"/>
-        <w:rPr>
-          <w:sz w:val="24"/>
-          <w:szCs w:val="24"/>
-        </w:rPr>
-      </w:pPr>
-      <w:r>
-        <w:rPr>
-          <w:sz w:val="24"/>
-          <w:szCs w:val="24"/>
-        </w:rPr>
-        <w:lastRenderedPageBreak/>
-        <w:t xml:space="preserve">The results gained provide insight into the factors affecting the efficient administration of daily chores in addition to project management. It became clear that </w:t>
-      </w:r>
-      <w:proofErr w:type="gramStart"/>
-      <w:r>
-        <w:rPr>
-          <w:sz w:val="24"/>
-          <w:szCs w:val="24"/>
-        </w:rPr>
-        <w:t>a number of</w:t>
-      </w:r>
-      <w:proofErr w:type="gramEnd"/>
-      <w:r>
-        <w:rPr>
-          <w:sz w:val="24"/>
-          <w:szCs w:val="24"/>
-        </w:rPr>
-        <w:t xml:space="preserve"> variables, such as the kind and scope of duties, evaluations of each person's capacity, and the capacity to strategically prioritize work, are necessary for effective management. For the immediate task balance, the short-term requirements—keeping slack time and declining new commitments when needed—proved to be critical. Realistic capacity evaluations, efficient delegation, and regular workload </w:t>
-      </w:r>
-      <w:proofErr w:type="spellStart"/>
-      <w:r>
-        <w:rPr>
-          <w:sz w:val="24"/>
-          <w:szCs w:val="24"/>
-        </w:rPr>
-        <w:t>reevaluation</w:t>
-      </w:r>
-      <w:proofErr w:type="spellEnd"/>
-      <w:r>
-        <w:rPr>
-          <w:sz w:val="24"/>
-          <w:szCs w:val="24"/>
-        </w:rPr>
-        <w:t xml:space="preserve"> in relation to human and organizational capacities were necessary for long-term success.</w:t>
-      </w:r>
-    </w:p>
-    <w:p>
-      <w:pPr>
-        <w:jc w:val="both"/>
-        <w:rPr>
-          <w:sz w:val="24"/>
-          <w:szCs w:val="24"/>
-        </w:rPr>
-      </w:pPr>
-    </w:p>
-    <w:p>
-      <w:pPr>
-        <w:jc w:val="both"/>
-        <w:rPr>
-          <w:b/>
-          <w:bCs/>
-          <w:sz w:val="24"/>
-          <w:szCs w:val="24"/>
-        </w:rPr>
-      </w:pPr>
-      <w:r>
-        <w:rPr>
-          <w:b/>
-          <w:bCs/>
-          <w:sz w:val="24"/>
-          <w:szCs w:val="24"/>
-        </w:rPr>
-        <w:t>b. Constraints:</w:t>
-      </w:r>
-    </w:p>
-    <w:p>
-      <w:pPr>
-        <w:jc w:val="both"/>
-        <w:rPr>
-          <w:sz w:val="24"/>
-          <w:szCs w:val="24"/>
-        </w:rPr>
-      </w:pPr>
-      <w:r>
-        <w:rPr>
-          <w:sz w:val="24"/>
-          <w:szCs w:val="24"/>
-        </w:rPr>
-        <w:t xml:space="preserve">Numerous limitations surfaced throughout the inquiry, emphasizing the difficulties experts encounter in reaching the ideal equilibrium. There were noticeable time limits, particularly when daily agendas were filled with concurrent meetings and unfinished business. It was difficult to strike a balance between project management duties and non-project chores, especially when project responsibilities took up more than 80% of available time. Professionals sometimes face limits related to managing workload, such as reluctance or incapacity to delegate, escalate concerns, or secure support. Furthermore, the constant nature of the increasing workload was a difficulty that needed to be overcome </w:t>
-      </w:r>
-      <w:proofErr w:type="gramStart"/>
-      <w:r>
-        <w:rPr>
-          <w:sz w:val="24"/>
-          <w:szCs w:val="24"/>
-        </w:rPr>
-        <w:t>in order to</w:t>
-      </w:r>
-      <w:proofErr w:type="gramEnd"/>
-      <w:r>
-        <w:rPr>
-          <w:sz w:val="24"/>
-          <w:szCs w:val="24"/>
-        </w:rPr>
-        <w:t xml:space="preserve"> keep things in balance.</w:t>
-      </w:r>
-    </w:p>
-    <w:p>
-      <w:pPr>
-        <w:jc w:val="both"/>
-        <w:rPr>
-          <w:sz w:val="24"/>
-          <w:szCs w:val="24"/>
-        </w:rPr>
-      </w:pPr>
-    </w:p>
-    <w:p>
-      <w:pPr>
-        <w:jc w:val="both"/>
-        <w:rPr>
-          <w:b/>
-          <w:bCs/>
-          <w:sz w:val="24"/>
-          <w:szCs w:val="24"/>
-        </w:rPr>
-      </w:pPr>
-      <w:r>
-        <w:rPr>
-          <w:b/>
-          <w:bCs/>
-          <w:sz w:val="24"/>
-          <w:szCs w:val="24"/>
-        </w:rPr>
-        <w:t>c. Quality - Adequate? Subpar? And Why:</w:t>
-      </w:r>
-    </w:p>
-    <w:p>
-      <w:pPr>
-        <w:jc w:val="both"/>
-        <w:rPr>
-          <w:sz w:val="24"/>
-          <w:szCs w:val="24"/>
-        </w:rPr>
-      </w:pPr>
-      <w:r>
-        <w:rPr>
-          <w:sz w:val="24"/>
-          <w:szCs w:val="24"/>
-        </w:rPr>
-        <w:t>Given the difficulty of the issue at hand, the quality of the results can be deemed adequate. An intricate grasp of the factors impacting efficient workload management was made possible by the inquiry. The all-encompassing method, which included strategic decision-making procedures, project management best practices, and time management principles, provided insightful information. The appropriateness of the results resides in the practical recommendations made to tackle the limitations and obstacles that were highlighted. When combined with advice on delegation and re</w:t>
-      </w:r>
-      <w:r>
-        <w:rPr>
-          <w:sz w:val="24"/>
-          <w:szCs w:val="24"/>
-        </w:rPr>
-        <w:t>-</w:t>
-      </w:r>
-      <w:r>
-        <w:rPr>
-          <w:sz w:val="24"/>
-          <w:szCs w:val="24"/>
-        </w:rPr>
-        <w:t xml:space="preserve">evaluation, the practical framework for professionals seeking to successfully manage daily obligations and project management duties is enhanced by the realistic evaluation of individual potential. The guidelines' usefulness and relevance to actual situations are what define their </w:t>
-      </w:r>
-      <w:proofErr w:type="gramStart"/>
-      <w:r>
-        <w:rPr>
-          <w:sz w:val="24"/>
-          <w:szCs w:val="24"/>
-        </w:rPr>
-        <w:t>excellence, since</w:t>
-      </w:r>
-      <w:proofErr w:type="gramEnd"/>
-      <w:r>
-        <w:rPr>
-          <w:sz w:val="24"/>
-          <w:szCs w:val="24"/>
-        </w:rPr>
-        <w:t xml:space="preserve"> they acknowledge the multifaceted character of professional duties.</w:t>
-      </w:r>
-    </w:p>
-    <w:p>
-      <w:pPr>
-        <w:jc w:val="both"/>
-        <w:rPr>
-          <w:sz w:val="24"/>
-          <w:szCs w:val="24"/>
-        </w:rPr>
-      </w:pPr>
-    </w:p>
-    <w:p>
-      <w:pPr>
-        <w:jc w:val="both"/>
+      </w:pPr>
+      <w:r>
         <w:rPr>
           <w:b/>
           <w:bCs/>
           <w:sz w:val="32"/>
           <w:szCs w:val="32"/>
         </w:rPr>
-      </w:pPr>
-      <w:r>
+        <w:t>RESULTS OBTAINED:</w:t>
+      </w:r>
+    </w:p>
+    <w:p>
+      <w:pPr>
+        <w:jc w:val="both"/>
+        <w:rPr>
+          <w:sz w:val="24"/>
+          <w:szCs w:val="24"/>
+        </w:rPr>
+      </w:pPr>
+      <w:r>
+        <w:rPr>
+          <w:sz w:val="24"/>
+          <w:szCs w:val="24"/>
+        </w:rPr>
+        <w:t xml:space="preserve">The results gained provide insight into the factors affecting the efficient administration of daily chores in addition to project management. It became clear that a number of variables, such as the kind and scope of duties, evaluations of each person's capacity, and the capacity to strategically prioritize work, are necessary for effective management. For the immediate task balance, the short-term requirements—keeping slack time and declining new commitments when needed—proved to be critical. </w:t>
+      </w:r>
+    </w:p>
+    <w:p>
+      <w:pPr>
+        <w:jc w:val="both"/>
+        <w:rPr>
+          <w:sz w:val="24"/>
+          <w:szCs w:val="24"/>
+        </w:rPr>
+      </w:pPr>
+      <w:r>
+        <w:rPr>
+          <w:sz w:val="24"/>
+          <w:szCs w:val="24"/>
+        </w:rPr>
+        <w:t xml:space="preserve">Additionally, </w:t>
+      </w:r>
+      <w:r>
+        <w:rPr>
+          <w:sz w:val="24"/>
+          <w:szCs w:val="24"/>
+        </w:rPr>
+        <w:t>the journal article [2] also emphasizes the critical role that employee attitudes play in determining the efficacy of training initiatives</w:t>
+      </w:r>
+      <w:r>
+        <w:rPr>
+          <w:sz w:val="24"/>
+          <w:szCs w:val="24"/>
+        </w:rPr>
+        <w:t>, i</w:t>
+      </w:r>
+      <w:r>
+        <w:rPr>
+          <w:sz w:val="24"/>
+          <w:szCs w:val="24"/>
+        </w:rPr>
+        <w:t>n keeping with Wexley and Latham's findings (1989). As highlighted by Drucker (1966), the results imply that workers can be trained to enhance their time-management abilities, especially if they have a favorable opinion of the particular training course.</w:t>
+      </w:r>
+    </w:p>
+    <w:p>
+      <w:pPr>
+        <w:jc w:val="both"/>
+        <w:rPr>
+          <w:sz w:val="24"/>
+          <w:szCs w:val="24"/>
+        </w:rPr>
+      </w:pPr>
+      <w:r>
+        <w:rPr>
+          <w:sz w:val="24"/>
+          <w:szCs w:val="24"/>
+        </w:rPr>
+        <w:t>Realistic capacity evaluations, efficient delegation, and regular workload re-evaluation in relation to human and organizational capacities were necessary for long-term success.</w:t>
+      </w:r>
+    </w:p>
+    <w:p>
+      <w:pPr>
+        <w:jc w:val="both"/>
+        <w:rPr>
+          <w:b/>
+          <w:bCs/>
+          <w:sz w:val="24"/>
+          <w:szCs w:val="24"/>
+        </w:rPr>
+      </w:pPr>
+      <w:r>
+        <w:rPr>
+          <w:b/>
+          <w:bCs/>
+          <w:sz w:val="24"/>
+          <w:szCs w:val="24"/>
+        </w:rPr>
+        <w:t>Constraints:</w:t>
+      </w:r>
+    </w:p>
+    <w:p>
+      <w:pPr>
+        <w:jc w:val="both"/>
+        <w:rPr>
+          <w:sz w:val="24"/>
+          <w:szCs w:val="24"/>
+        </w:rPr>
+      </w:pPr>
+      <w:r>
+        <w:rPr>
+          <w:sz w:val="24"/>
+          <w:szCs w:val="24"/>
+        </w:rPr>
+        <w:t>Numerous limitations surfaced throughout the inquiry, emphasizing the difficulties experts encounter in reaching the ideal equilibrium. There were noticeable time limits, particularly when daily agendas were filled with concurrent meetings and unfinished business. It was difficult to strike a balance between project management duties and non-project chores, especially when project responsibilities took up more than 80% of available time. Professionals sometimes face limits related to managing workload, such as reluctance or incapacity to delegate, escalate concerns, or secure support. Furthermore, the constant nature of the increasing workload was a difficulty that needed to be overcome in order to keep things in balance.</w:t>
+      </w:r>
+    </w:p>
+    <w:p>
+      <w:pPr>
+        <w:jc w:val="both"/>
+        <w:rPr>
+          <w:b/>
+          <w:bCs/>
+          <w:sz w:val="24"/>
+          <w:szCs w:val="24"/>
+        </w:rPr>
+      </w:pPr>
+      <w:r>
+        <w:rPr>
+          <w:b/>
+          <w:bCs/>
+          <w:sz w:val="24"/>
+          <w:szCs w:val="24"/>
+        </w:rPr>
+        <w:lastRenderedPageBreak/>
+        <w:t>Quality:</w:t>
+      </w:r>
+    </w:p>
+    <w:p>
+      <w:pPr>
+        <w:jc w:val="both"/>
+        <w:rPr>
+          <w:sz w:val="24"/>
+          <w:szCs w:val="24"/>
+        </w:rPr>
+      </w:pPr>
+      <w:r>
+        <w:rPr>
+          <w:sz w:val="24"/>
+          <w:szCs w:val="24"/>
+        </w:rPr>
+        <w:t>Given the difficulty of the issue at hand, the quality of the results can be deemed adequate. An intricate grasp of the factors impacting efficient workload management was made possible by the inquiry. The all-encompassing method, which included strategic decision-making procedures, project management best practices, and time management principles, provided insightful information. The appropriateness of the results resides in the practical recommendations made to tackle the limitations and obstacles that were highlighted. When combined with advice on delegation and re</w:t>
+      </w:r>
+      <w:r>
+        <w:rPr>
+          <w:sz w:val="24"/>
+          <w:szCs w:val="24"/>
+        </w:rPr>
+        <w:t>-</w:t>
+      </w:r>
+      <w:r>
+        <w:rPr>
+          <w:sz w:val="24"/>
+          <w:szCs w:val="24"/>
+        </w:rPr>
+        <w:t>evaluation, the practical framework for professionals seeking to successfully manage daily obligations and project management duties is enhanced by the realistic evaluation of individual potential. The guidelines' usefulness and relevance to actual situations are what define their excellence, since they acknowledge the multifaceted character of professional duties.</w:t>
+      </w:r>
+    </w:p>
+    <w:p>
+      <w:pPr>
+        <w:jc w:val="both"/>
+        <w:rPr>
+          <w:sz w:val="24"/>
+          <w:szCs w:val="24"/>
+        </w:rPr>
+      </w:pPr>
+    </w:p>
+    <w:p>
+      <w:pPr>
+        <w:jc w:val="both"/>
         <w:rPr>
           <w:b/>
           <w:bCs/>
           <w:sz w:val="32"/>
           <w:szCs w:val="32"/>
         </w:rPr>
+      </w:pPr>
+      <w:r>
+        <w:rPr>
+          <w:b/>
+          <w:bCs/>
+          <w:sz w:val="32"/>
+          <w:szCs w:val="32"/>
+        </w:rPr>
         <w:t>CONCLUSIONS AND FUTURE WORKS:</w:t>
       </w:r>
     </w:p>
@@ -2828,134 +2669,109 @@
           <w:sz w:val="24"/>
           <w:szCs w:val="24"/>
         </w:rPr>
-        <w:t xml:space="preserve">It is imperative to incorporate additional dynamic aspects into the process </w:t>
-      </w:r>
-      <w:proofErr w:type="gramStart"/>
-      <w:r>
-        <w:rPr>
-          <w:sz w:val="24"/>
-          <w:szCs w:val="24"/>
-        </w:rPr>
-        <w:t>in order to</w:t>
-      </w:r>
-      <w:proofErr w:type="gramEnd"/>
-      <w:r>
-        <w:rPr>
-          <w:sz w:val="24"/>
-          <w:szCs w:val="24"/>
-        </w:rPr>
-        <w:t xml:space="preserve"> envisage future advances. The accuracy of workload assessments could be improved by incorporating machine learning algorithms to adjust to shifting work patterns, personal preferences, and </w:t>
-      </w:r>
-      <w:r>
-        <w:rPr>
+        <w:t>It is imperative to incorporate additional dynamic aspects into the process in order to envisage future advances. The accuracy of workload assessments could be improved by incorporating machine learning algorithms to adjust to shifting work patterns, personal preferences, and organizational dynamics. Investigating technological solutions that promote smooth communication and cooperation may also help to improve project management effectiveness. Customized time management tools and ongoing feedback loops for re</w:t>
+      </w:r>
+      <w:r>
+        <w:rPr>
+          <w:sz w:val="24"/>
+          <w:szCs w:val="24"/>
+        </w:rPr>
+        <w:t>-</w:t>
+      </w:r>
+      <w:r>
+        <w:rPr>
+          <w:sz w:val="24"/>
+          <w:szCs w:val="24"/>
+        </w:rPr>
+        <w:t>evaluation may provide professionals specialized solutions. Moreover, a more thorough examination of factors related to psychological well-being in the context of managing workloads may provide a comprehensive viewpoint.</w:t>
+      </w:r>
+    </w:p>
+    <w:p>
+      <w:pPr>
+        <w:jc w:val="both"/>
+        <w:rPr>
+          <w:sz w:val="24"/>
+          <w:szCs w:val="24"/>
+        </w:rPr>
+      </w:pPr>
+      <w:r>
+        <w:rPr>
+          <w:sz w:val="24"/>
+          <w:szCs w:val="24"/>
+        </w:rPr>
+        <w:t xml:space="preserve">[1] </w:t>
+      </w:r>
+      <w:r>
+        <w:rPr>
+          <w:sz w:val="24"/>
+          <w:szCs w:val="24"/>
+        </w:rPr>
+        <w:t>It is necessary to invest early in team members' project-related knowledge, both technically and in terms of domain competence, in order to address tension, anxiety, and project delays. It is essential to make sure that team members have the necessary abilities at the beginning of the project. High turnover rates also make it necessary to provide new team members with ongoing training.</w:t>
+      </w:r>
+    </w:p>
+    <w:p>
+      <w:pPr>
+        <w:spacing w:before="240"/>
+        <w:jc w:val="both"/>
+        <w:rPr>
+          <w:b/>
+          <w:bCs/>
+          <w:sz w:val="24"/>
+          <w:szCs w:val="24"/>
+        </w:rPr>
+      </w:pPr>
+      <w:r>
+        <w:rPr>
+          <w:b/>
+          <w:bCs/>
+          <w:sz w:val="24"/>
+          <w:szCs w:val="24"/>
+        </w:rPr>
+        <w:t>b. Limitations to Solution:</w:t>
+      </w:r>
+    </w:p>
+    <w:p>
+      <w:pPr>
+        <w:jc w:val="both"/>
+        <w:rPr>
+          <w:sz w:val="24"/>
+          <w:szCs w:val="24"/>
+        </w:rPr>
+      </w:pPr>
+      <w:r>
+        <w:rPr>
+          <w:sz w:val="24"/>
+          <w:szCs w:val="24"/>
+        </w:rPr>
+        <w:t xml:space="preserve">   </w:t>
+      </w:r>
+      <w:r>
+        <w:rPr>
+          <w:sz w:val="24"/>
+          <w:szCs w:val="24"/>
+        </w:rPr>
+        <w:t>Although the suggested solution offers a strong structure, its application can be limited in some situations. The methodology may face difficulties in extremely unexpected and quickly evolving work situations where tasks are intrinsically dynamic and cannot be planned ahead of time. Furthermore, it could be difficult for companies with strict deadlines and regulatory frameworks to adopt the flexibility recommended for retaining free time. It may be difficult for people with little autonomy or decision-making authority to put delegation techniques into practice. In situations when technology tools are not widely accepted or available, the solution could potentially have drawbacks.</w:t>
+      </w:r>
+    </w:p>
+    <w:p>
+      <w:pPr>
+        <w:spacing w:before="240"/>
+        <w:jc w:val="both"/>
+        <w:rPr>
+          <w:b/>
+          <w:bCs/>
+          <w:sz w:val="24"/>
+          <w:szCs w:val="24"/>
+        </w:rPr>
+      </w:pPr>
+      <w:r>
+        <w:rPr>
+          <w:b/>
+          <w:bCs/>
           <w:sz w:val="24"/>
           <w:szCs w:val="24"/>
         </w:rPr>
         <w:lastRenderedPageBreak/>
-        <w:t xml:space="preserve">organizational dynamics. Investigating technological solutions that promote smooth communication and cooperation may also help to improve project management effectiveness. Customized time management tools and ongoing feedback loops for </w:t>
-      </w:r>
-      <w:proofErr w:type="spellStart"/>
-      <w:r>
-        <w:rPr>
-          <w:sz w:val="24"/>
-          <w:szCs w:val="24"/>
-        </w:rPr>
-        <w:t>reevaluation</w:t>
-      </w:r>
-      <w:proofErr w:type="spellEnd"/>
-      <w:r>
-        <w:rPr>
-          <w:sz w:val="24"/>
-          <w:szCs w:val="24"/>
-        </w:rPr>
-        <w:t xml:space="preserve"> may provide professionals specialized solutions. Moreover, a more thorough examination of factors related to psychological well-being in the context of managing workloads may provide a comprehensive viewpoint.</w:t>
-      </w:r>
-    </w:p>
-    <w:p>
-      <w:pPr>
-        <w:jc w:val="both"/>
-        <w:rPr>
-          <w:sz w:val="24"/>
-          <w:szCs w:val="24"/>
-        </w:rPr>
-      </w:pPr>
-    </w:p>
-    <w:p>
-      <w:pPr>
-        <w:jc w:val="both"/>
-        <w:rPr>
-          <w:b/>
-          <w:bCs/>
-          <w:sz w:val="24"/>
-          <w:szCs w:val="24"/>
-        </w:rPr>
-      </w:pPr>
-      <w:r>
-        <w:rPr>
-          <w:b/>
-          <w:bCs/>
-          <w:sz w:val="24"/>
-          <w:szCs w:val="24"/>
-        </w:rPr>
-        <w:t>b. Limitations to Solution:</w:t>
-      </w:r>
-    </w:p>
-    <w:p>
-      <w:pPr>
-        <w:jc w:val="both"/>
-        <w:rPr>
-          <w:sz w:val="24"/>
-          <w:szCs w:val="24"/>
-        </w:rPr>
-      </w:pPr>
-      <w:r>
-        <w:rPr>
-          <w:sz w:val="24"/>
-          <w:szCs w:val="24"/>
-        </w:rPr>
-        <w:t xml:space="preserve">   </w:t>
-      </w:r>
-      <w:r>
-        <w:rPr>
-          <w:sz w:val="24"/>
-          <w:szCs w:val="24"/>
-        </w:rPr>
-        <w:t xml:space="preserve">Although the suggested solution offers a strong structure, its application can be limited in some situations. The methodology may face difficulties in extremely unexpected and quickly evolving work situations where tasks are intrinsically dynamic and cannot be </w:t>
-      </w:r>
-      <w:proofErr w:type="gramStart"/>
-      <w:r>
-        <w:rPr>
-          <w:sz w:val="24"/>
-          <w:szCs w:val="24"/>
-        </w:rPr>
-        <w:t>planned ahead</w:t>
-      </w:r>
-      <w:proofErr w:type="gramEnd"/>
-      <w:r>
-        <w:rPr>
-          <w:sz w:val="24"/>
-          <w:szCs w:val="24"/>
-        </w:rPr>
-        <w:t xml:space="preserve"> of time. Furthermore, it could be difficult for companies with strict deadlines and regulatory frameworks to adopt the flexibility recommended for retaining free time. It may be difficult for people with little autonomy or decision-making authority to put delegation techniques into practice. In situations when technology tools are not widely accepted or available, the solution could potentially have drawbacks.</w:t>
-      </w:r>
-    </w:p>
-    <w:p>
-      <w:pPr>
-        <w:jc w:val="both"/>
-        <w:rPr>
-          <w:b/>
-          <w:bCs/>
-          <w:sz w:val="24"/>
-          <w:szCs w:val="24"/>
-        </w:rPr>
-      </w:pPr>
-      <w:r>
-        <w:rPr>
-          <w:b/>
-          <w:bCs/>
-          <w:sz w:val="24"/>
-          <w:szCs w:val="24"/>
-        </w:rPr>
         <w:t>c. Applications in Real World:</w:t>
       </w:r>
     </w:p>
@@ -2972,52 +2788,12 @@
           <w:sz w:val="24"/>
           <w:szCs w:val="24"/>
         </w:rPr>
-        <w:t xml:space="preserve">The investigation's solutions have immediate applications in </w:t>
-      </w:r>
-      <w:proofErr w:type="gramStart"/>
-      <w:r>
-        <w:rPr>
-          <w:sz w:val="24"/>
-          <w:szCs w:val="24"/>
-        </w:rPr>
-        <w:t>a number of</w:t>
-      </w:r>
-      <w:proofErr w:type="gramEnd"/>
-      <w:r>
-        <w:rPr>
-          <w:sz w:val="24"/>
-          <w:szCs w:val="24"/>
-        </w:rPr>
-        <w:t xml:space="preserve"> real-world situations. The concept can be applied by professionals in project management roles, team leaders, and individuals with a variety of responsibilities to improve their day-to-day and project management practices. The paradigm is especially helpful in fields where priorities can change </w:t>
-      </w:r>
-      <w:proofErr w:type="gramStart"/>
-      <w:r>
-        <w:rPr>
-          <w:sz w:val="24"/>
-          <w:szCs w:val="24"/>
-        </w:rPr>
-        <w:t>often</w:t>
-      </w:r>
-      <w:proofErr w:type="gramEnd"/>
-      <w:r>
-        <w:rPr>
-          <w:sz w:val="24"/>
-          <w:szCs w:val="24"/>
-        </w:rPr>
-        <w:t xml:space="preserve"> and workloads are changeable. Organizations that cultivate a culture of adaptability and flexibility will find that the strategy is consistent with their beliefs. The useful advice offered will also be helpful to professionals who are having trouble juggling their workloads and are looking for direction, which will eventually boost output and wellbeing.</w:t>
-      </w:r>
-    </w:p>
-    <w:p>
-      <w:pPr>
-        <w:jc w:val="both"/>
-        <w:rPr>
-          <w:sz w:val="24"/>
-          <w:szCs w:val="24"/>
-        </w:rPr>
-      </w:pPr>
-    </w:p>
-    <w:p>
-      <w:pPr>
+        <w:t>The investigation's solutions have immediate applications in a number of real-world situations. The concept can be applied by professionals in project management roles, team leaders, and individuals with a variety of responsibilities to improve their day-to-day and project management practices. The paradigm is especially helpful in fields where priorities can change often and workloads are changeable. Organizations that cultivate a culture of adaptability and flexibility will find that the strategy is consistent with their beliefs. The useful advice offered will also be helpful to professionals who are having trouble juggling their workloads and are looking for direction, which will eventually boost output and wellbeing.</w:t>
+      </w:r>
+    </w:p>
+    <w:p>
+      <w:pPr>
+        <w:spacing w:before="240"/>
         <w:jc w:val="both"/>
         <w:rPr>
           <w:b/>
@@ -3049,35 +2825,323 @@
           <w:sz w:val="24"/>
           <w:szCs w:val="24"/>
         </w:rPr>
-        <w:t xml:space="preserve">Finally, this analysis provides a thorough manual for professionals who are attempting to navigate the complex task of managing projects while juggling daily responsibilities. Through an examination of both short- and long-term aspects of workload management, the technique offers useful perspectives and workable solutions. The proposed enhancements seek to further enhance the methodology's adaptability to changing work settings while </w:t>
-      </w:r>
-      <w:proofErr w:type="gramStart"/>
-      <w:r>
-        <w:rPr>
-          <w:sz w:val="24"/>
-          <w:szCs w:val="24"/>
-        </w:rPr>
-        <w:t>taking into account</w:t>
-      </w:r>
-      <w:proofErr w:type="gramEnd"/>
-      <w:r>
-        <w:rPr>
-          <w:sz w:val="24"/>
-          <w:szCs w:val="24"/>
-        </w:rPr>
-        <w:t xml:space="preserve"> the constraints present in specific situations. Overall, the results highlight the significance of dynamic techniques for long-term success in a variety of professional contexts and add to a sophisticated understanding of efficient workload management.</w:t>
-      </w:r>
-    </w:p>
-    <w:p>
-      <w:pPr>
-        <w:jc w:val="both"/>
-        <w:rPr>
-          <w:sz w:val="24"/>
-          <w:szCs w:val="24"/>
-        </w:rPr>
-      </w:pPr>
+        <w:t>Finally, this analysis provides a thorough manual for professionals who are attempting to navigate the complex task of managing projects while juggling daily responsibilities. Through an examination of both short- and long-term aspects of workload management, the technique offers useful perspectives and workable solutions. The proposed enhancements seek to further enhance the methodology's adaptability to changing work settings while taking into account the constraints present in specific situations. Overall, the results highlight the significance of dynamic techniques for long-term success in a variety of professional contexts and add to a sophisticated understanding of efficient workload management.</w:t>
+      </w:r>
+    </w:p>
+    <w:bookmarkEnd w:id="0"/>
+    <w:p>
+      <w:pPr>
+        <w:jc w:val="both"/>
+        <w:rPr>
+          <w:sz w:val="24"/>
+          <w:szCs w:val="24"/>
+        </w:rPr>
+      </w:pPr>
+    </w:p>
+    <w:p>
+      <w:pPr>
+        <w:jc w:val="both"/>
+        <w:rPr>
+          <w:b/>
+          <w:bCs/>
+          <w:sz w:val="32"/>
+          <w:szCs w:val="32"/>
+        </w:rPr>
+      </w:pPr>
+      <w:r>
+        <w:rPr>
+          <w:b/>
+          <w:bCs/>
+          <w:sz w:val="32"/>
+          <w:szCs w:val="32"/>
+        </w:rPr>
+        <w:t>REFERENCES:</w:t>
+      </w:r>
+    </w:p>
+    <w:p>
+      <w:pPr>
+        <w:jc w:val="both"/>
+        <w:rPr>
+          <w:b/>
+          <w:bCs/>
+          <w:sz w:val="24"/>
+          <w:szCs w:val="24"/>
+        </w:rPr>
+      </w:pPr>
+      <w:r>
+        <w:rPr>
+          <w:b/>
+          <w:bCs/>
+          <w:sz w:val="24"/>
+          <w:szCs w:val="24"/>
+        </w:rPr>
+        <w:t>a. Citations:</w:t>
+      </w:r>
+    </w:p>
+    <w:p>
+      <w:pPr>
+        <w:jc w:val="both"/>
+        <w:rPr>
+          <w:sz w:val="24"/>
+          <w:szCs w:val="24"/>
+        </w:rPr>
+      </w:pPr>
+      <w:r>
+        <w:rPr>
+          <w:sz w:val="24"/>
+          <w:szCs w:val="24"/>
+        </w:rPr>
+        <w:t xml:space="preserve">  </w:t>
+      </w:r>
+      <w:r>
+        <w:rPr>
+          <w:sz w:val="24"/>
+          <w:szCs w:val="24"/>
+        </w:rPr>
+        <w:t>[</w:t>
+      </w:r>
+      <w:r>
+        <w:rPr>
+          <w:sz w:val="24"/>
+          <w:szCs w:val="24"/>
+        </w:rPr>
+        <w:t>1</w:t>
+      </w:r>
+      <w:r>
+        <w:rPr>
+          <w:sz w:val="24"/>
+          <w:szCs w:val="24"/>
+        </w:rPr>
+        <w:t>]</w:t>
+      </w:r>
+      <w:r>
+        <w:rPr>
+          <w:sz w:val="24"/>
+          <w:szCs w:val="24"/>
+        </w:rPr>
+        <w:t xml:space="preserve"> </w:t>
+      </w:r>
+      <w:r>
+        <w:rPr>
+          <w:sz w:val="24"/>
+          <w:szCs w:val="24"/>
+        </w:rPr>
+        <w:t>Agrawal, N. M., Khatri, N., &amp; Srinivasan, R. (2012). Managing growth: Human resource management challenges facing the Indian software industry. Journal of World Business, 47(2), 159-166. https://doi.org/10.1016/j.jwb.2011.04.002.</w:t>
+      </w:r>
+    </w:p>
+    <w:p>
+      <w:pPr>
+        <w:jc w:val="both"/>
+        <w:rPr>
+          <w:sz w:val="24"/>
+          <w:szCs w:val="24"/>
+        </w:rPr>
+      </w:pPr>
+      <w:r>
+        <w:rPr>
+          <w:sz w:val="24"/>
+          <w:szCs w:val="24"/>
+        </w:rPr>
+        <w:t xml:space="preserve">  </w:t>
+      </w:r>
+      <w:r>
+        <w:rPr>
+          <w:sz w:val="24"/>
+          <w:szCs w:val="24"/>
+        </w:rPr>
+        <w:t xml:space="preserve">[2] </w:t>
+      </w:r>
+      <w:r>
+        <w:rPr>
+          <w:sz w:val="24"/>
+          <w:szCs w:val="24"/>
+        </w:rPr>
+        <w:t>Orpen, C. (1994). The Effect of Time-Management Training on Employee Attitudes and Behavior: A Field Experiment. The Journal of Psychology, 128(4), 393-396. doi: 10.1080/00223980.1994.9712743</w:t>
+      </w:r>
+    </w:p>
+    <w:p>
+      <w:pPr>
+        <w:jc w:val="both"/>
+        <w:rPr>
+          <w:sz w:val="24"/>
+          <w:szCs w:val="24"/>
+        </w:rPr>
+      </w:pPr>
+      <w:r>
+        <w:rPr>
+          <w:sz w:val="24"/>
+          <w:szCs w:val="24"/>
+        </w:rPr>
+        <w:t xml:space="preserve">  </w:t>
+      </w:r>
+      <w:r>
+        <w:rPr>
+          <w:sz w:val="24"/>
+          <w:szCs w:val="24"/>
+        </w:rPr>
+        <w:t>[3]</w:t>
+      </w:r>
+      <w:r>
+        <w:rPr>
+          <w:sz w:val="24"/>
+          <w:szCs w:val="24"/>
+        </w:rPr>
+        <w:t xml:space="preserve"> </w:t>
+      </w:r>
+      <w:r>
+        <w:rPr>
+          <w:sz w:val="24"/>
+          <w:szCs w:val="24"/>
+        </w:rPr>
+        <w:t>Pandita, S., &amp; Singhal, R. (2017). The Influence of Employee Engagement on the Work-Life Balance of Employees in the IT Sector. IUP Journal of Organizational Behavior, 16(1), 38-57.</w:t>
+      </w:r>
+    </w:p>
+    <w:p>
+      <w:pPr>
+        <w:spacing w:before="360"/>
+        <w:jc w:val="both"/>
+        <w:rPr>
+          <w:b/>
+          <w:bCs/>
+          <w:sz w:val="24"/>
+          <w:szCs w:val="24"/>
+        </w:rPr>
+      </w:pPr>
+      <w:r>
+        <w:rPr>
+          <w:b/>
+          <w:bCs/>
+          <w:sz w:val="24"/>
+          <w:szCs w:val="24"/>
+        </w:rPr>
+        <w:t>b</w:t>
+      </w:r>
+      <w:r>
+        <w:rPr>
+          <w:b/>
+          <w:bCs/>
+          <w:sz w:val="24"/>
+          <w:szCs w:val="24"/>
+        </w:rPr>
+        <w:t>. Acknowledgements:</w:t>
+      </w:r>
+    </w:p>
+    <w:p>
+      <w:pPr>
+        <w:jc w:val="both"/>
+        <w:rPr>
+          <w:sz w:val="24"/>
+          <w:szCs w:val="24"/>
+        </w:rPr>
+      </w:pPr>
+      <w:r>
+        <w:rPr>
+          <w:sz w:val="24"/>
+          <w:szCs w:val="24"/>
+        </w:rPr>
+        <w:t>The remarkable assistance and contributions from numerous sources allowed this study to be completed successfully.</w:t>
+      </w:r>
+      <w:r>
+        <w:rPr>
+          <w:sz w:val="24"/>
+          <w:szCs w:val="24"/>
+        </w:rPr>
+        <w:t xml:space="preserve"> </w:t>
+      </w:r>
+      <w:r>
+        <w:rPr>
+          <w:sz w:val="24"/>
+          <w:szCs w:val="24"/>
+        </w:rPr>
+        <w:t>Acknowledgments extend to the ChatGPT language model by OpenAI</w:t>
+      </w:r>
+      <w:r>
+        <w:rPr>
+          <w:sz w:val="24"/>
+          <w:szCs w:val="24"/>
+        </w:rPr>
+        <w:t xml:space="preserve"> and Perplexity</w:t>
+      </w:r>
+      <w:r>
+        <w:rPr>
+          <w:sz w:val="24"/>
+          <w:szCs w:val="24"/>
+        </w:rPr>
+        <w:t xml:space="preserve">, which provided essential insights and assistance throughout the writing process. Furthermore, gratitude is given to the </w:t>
+      </w:r>
+      <w:r>
+        <w:rPr>
+          <w:sz w:val="24"/>
+          <w:szCs w:val="24"/>
+        </w:rPr>
+        <w:t>information sources</w:t>
+      </w:r>
+      <w:r>
+        <w:rPr>
+          <w:sz w:val="24"/>
+          <w:szCs w:val="24"/>
+        </w:rPr>
+        <w:t xml:space="preserve"> found on </w:t>
+      </w:r>
+      <w:r>
+        <w:rPr>
+          <w:sz w:val="24"/>
+          <w:szCs w:val="24"/>
+        </w:rPr>
+        <w:t>Google Scholar</w:t>
+      </w:r>
+      <w:r>
+        <w:rPr>
+          <w:sz w:val="24"/>
+          <w:szCs w:val="24"/>
+        </w:rPr>
+        <w:t>, which improved comprehension of time management and project management principles.</w:t>
+      </w:r>
+      <w:r>
+        <w:rPr>
+          <w:sz w:val="24"/>
+          <w:szCs w:val="24"/>
+        </w:rPr>
+        <w:t xml:space="preserve"> </w:t>
+      </w:r>
+      <w:r>
+        <w:rPr>
+          <w:sz w:val="24"/>
+          <w:szCs w:val="24"/>
+        </w:rPr>
+        <w:t xml:space="preserve">Special thanks to </w:t>
+      </w:r>
+      <w:r>
+        <w:rPr>
+          <w:sz w:val="24"/>
+          <w:szCs w:val="24"/>
+        </w:rPr>
+        <w:t>Prof. Pankaj Kamthan and all the TA’s</w:t>
+      </w:r>
+      <w:r>
+        <w:rPr>
+          <w:sz w:val="24"/>
+          <w:szCs w:val="24"/>
+        </w:rPr>
+        <w:t xml:space="preserve"> for their guidance and mentorship </w:t>
+      </w:r>
+      <w:r>
+        <w:rPr>
+          <w:sz w:val="24"/>
+          <w:szCs w:val="24"/>
+        </w:rPr>
+        <w:t>throughout</w:t>
+      </w:r>
+      <w:r>
+        <w:rPr>
+          <w:sz w:val="24"/>
+          <w:szCs w:val="24"/>
+        </w:rPr>
+        <w:t xml:space="preserve"> the course.</w:t>
+      </w:r>
     </w:p>
     <w:sectPr>
+      <w:footerReference w:type="default" r:id="rId4"/>
       <w:pgSz w:w="11906" w:h="16838"/>
       <w:pgMar w:top="1440" w:right="1440" w:bottom="1440" w:left="1440" w:header="708" w:footer="708" w:gutter="0"/>
       <w:cols w:space="708"/>
@@ -3085,6 +3149,52 @@
     </w:sectPr>
   </w:body>
 </w:document>
+</file>
+
+<file path=word/footer1.xml><?xml version="1.0" encoding="utf-8"?>
+<w:ftr xmlns:wpc="http://schemas.microsoft.com/office/word/2010/wordprocessingCanvas" xmlns:cx="http://schemas.microsoft.com/office/drawing/2014/chartex" xmlns:cx1="http://schemas.microsoft.com/office/drawing/2015/9/8/chartex" xmlns:cx2="http://schemas.microsoft.com/office/drawing/2015/10/21/chartex" xmlns:cx3="http://schemas.microsoft.com/office/drawing/2016/5/9/chartex" xmlns:cx4="http://schemas.microsoft.com/office/drawing/2016/5/10/chartex" xmlns:cx5="http://schemas.microsoft.com/office/drawing/2016/5/11/chartex" xmlns:cx6="http://schemas.microsoft.com/office/drawing/2016/5/12/chartex" xmlns:cx7="http://schemas.microsoft.com/office/drawing/2016/5/13/chartex" xmlns:cx8="http://schemas.microsoft.com/office/drawing/2016/5/14/chartex" xmlns:mc="http://schemas.openxmlformats.org/markup-compatibility/2006" xmlns:aink="http://schemas.microsoft.com/office/drawing/2016/ink" xmlns:am3d="http://schemas.microsoft.com/office/drawing/2017/model3d" xmlns:o="urn:schemas-microsoft-com:office:office" xmlns:oel="http://schemas.microsoft.com/office/2019/extlst" xmlns:r="http://schemas.openxmlformats.org/officeDocument/2006/relationships" xmlns:m="http://schemas.openxmlformats.org/officeDocument/2006/math" xmlns:v="urn:schemas-microsoft-com:vml" xmlns:wp14="http://schemas.microsoft.com/office/word/2010/wordprocessingDrawing" xmlns:wp="http://schemas.openxmlformats.org/drawingml/2006/wordprocessingDrawing" xmlns:w10="urn:schemas-microsoft-com:office:word" xmlns:w="http://schemas.openxmlformats.org/wordprocessingml/2006/main" xmlns:w14="http://schemas.microsoft.com/office/word/2010/wordml" xmlns:w15="http://schemas.microsoft.com/office/word/2012/wordml" xmlns:w16cex="http://schemas.microsoft.com/office/word/2018/wordml/cex" xmlns:w16cid="http://schemas.microsoft.com/office/word/2016/wordml/cid" xmlns:w16="http://schemas.microsoft.com/office/word/2018/wordml" xmlns:w16sdtdh="http://schemas.microsoft.com/office/word/2020/wordml/sdtdatahash" xmlns:w16se="http://schemas.microsoft.com/office/word/2015/wordml/symex" xmlns:wpg="http://schemas.microsoft.com/office/word/2010/wordprocessingGroup" xmlns:wpi="http://schemas.microsoft.com/office/word/2010/wordprocessingInk" xmlns:wne="http://schemas.microsoft.com/office/word/2006/wordml" xmlns:wps="http://schemas.microsoft.com/office/word/2010/wordprocessingShape" mc:Ignorable="w14 w15 w16se w16cid w16 w16cex w16sdtdh wp14">
+  <w:sdt>
+    <w:sdtPr>
+      <w:id w:val="1925530818"/>
+      <w:docPartObj>
+        <w:docPartGallery w:val="Page Numbers (Bottom of Page)"/>
+        <w:docPartUnique/>
+      </w:docPartObj>
+    </w:sdtPr>
+    <w:sdtEndPr/>
+    <w:sdtContent>
+      <w:p>
+        <w:pPr>
+          <w:pStyle w:val="Footer"/>
+          <w:jc w:val="right"/>
+        </w:pPr>
+        <w:r>
+          <w:fldChar w:fldCharType="begin"/>
+        </w:r>
+        <w:r>
+          <w:instrText>PAGE   \* MERGEFORMAT</w:instrText>
+        </w:r>
+        <w:r>
+          <w:fldChar w:fldCharType="separate"/>
+        </w:r>
+        <w:r>
+          <w:rPr>
+            <w:lang w:val="en-GB"/>
+          </w:rPr>
+          <w:t>2</w:t>
+        </w:r>
+        <w:r>
+          <w:fldChar w:fldCharType="end"/>
+        </w:r>
+      </w:p>
+    </w:sdtContent>
+  </w:sdt>
+  <w:p>
+    <w:pPr>
+      <w:pStyle w:val="Footer"/>
+    </w:pPr>
+  </w:p>
+</w:ftr>
 </file>
 
 <file path=word/styles.xml><?xml version="1.0" encoding="utf-8"?>
@@ -3487,7 +3597,7 @@
   <w:style w:type="paragraph" w:default="1" w:styleId="Normal">
     <w:name w:val="Normal"/>
     <w:qFormat/>
-    <w:rsid w:val="00960ADA"/>
+    <w:rsid w:val="003A2092"/>
   </w:style>
   <w:style w:type="character" w:default="1" w:styleId="DefaultParagraphFont">
     <w:name w:val="Default Paragraph Font"/>
@@ -3591,6 +3701,28 @@
         <w:shd w:val="clear" w:color="auto" w:fill="EDEDED" w:themeFill="accent3" w:themeFillTint="33"/>
       </w:tcPr>
     </w:tblStylePr>
+  </w:style>
+  <w:style w:type="paragraph" w:styleId="Footer">
+    <w:name w:val="footer"/>
+    <w:basedOn w:val="Normal"/>
+    <w:link w:val="FooterChar"/>
+    <w:uiPriority w:val="99"/>
+    <w:unhideWhenUsed/>
+    <w:rsid w:val="003A2092"/>
+    <w:pPr>
+      <w:tabs>
+        <w:tab w:val="center" w:pos="4513"/>
+        <w:tab w:val="right" w:pos="9026"/>
+      </w:tabs>
+      <w:spacing w:after="0" w:line="240" w:lineRule="auto"/>
+    </w:pPr>
+  </w:style>
+  <w:style w:type="character" w:customStyle="1" w:styleId="FooterChar">
+    <w:name w:val="Footer Char"/>
+    <w:basedOn w:val="DefaultParagraphFont"/>
+    <w:link w:val="Footer"/>
+    <w:uiPriority w:val="99"/>
+    <w:rsid w:val="003A2092"/>
   </w:style>
 </w:styles>
 </file>

</xml_diff>